<commit_message>
update docs format and add table of contents
</commit_message>
<xml_diff>
--- a/docs/documentation.docx
+++ b/docs/documentation.docx
@@ -9,9 +9,9 @@
         <w:tblLook w:val="04A0" w:firstRow="1" w:lastRow="0" w:firstColumn="1" w:lastColumn="0" w:noHBand="0" w:noVBand="1"/>
       </w:tblPr>
       <w:tblGrid>
-        <w:gridCol w:w="3082"/>
-        <w:gridCol w:w="2918"/>
-        <w:gridCol w:w="3191"/>
+        <w:gridCol w:w="3073"/>
+        <w:gridCol w:w="2924"/>
+        <w:gridCol w:w="3194"/>
       </w:tblGrid>
       <w:tr>
         <w:tc>
@@ -51,10 +51,10 @@
                   <v:path o:extrusionok="f" gradientshapeok="t" o:connecttype="rect"/>
                   <o:lock v:ext="edit" aspectratio="t"/>
                 </v:shapetype>
-                <v:shape id="_x0000_i1025" type="#_x0000_t75" style="width:143.25pt;height:69pt" o:ole="">
-                  <v:imagedata r:id="rId6" o:title=""/>
+                <v:shape id="_x0000_i1025" type="#_x0000_t75" style="width:142.5pt;height:69.75pt" o:ole="">
+                  <v:imagedata r:id="rId8" o:title=""/>
                 </v:shape>
-                <o:OLEObject Type="Embed" ProgID="PBrush" ShapeID="_x0000_i1025" DrawAspect="Content" ObjectID="_1719855948" r:id="rId7"/>
+                <o:OLEObject Type="Embed" ProgID="PBrush" ShapeID="_x0000_i1025" DrawAspect="Content" ObjectID="_1719902518" r:id="rId9"/>
               </w:object>
             </w:r>
           </w:p>
@@ -80,9 +80,9 @@
             <w:r>
               <w:object w:dxaOrig="2985" w:dyaOrig="2835">
                 <v:shape id="_x0000_i1026" type="#_x0000_t75" style="width:135pt;height:78pt" o:ole="">
-                  <v:imagedata r:id="rId8" o:title=""/>
+                  <v:imagedata r:id="rId10" o:title=""/>
                 </v:shape>
-                <o:OLEObject Type="Embed" ProgID="PBrush" ShapeID="_x0000_i1026" DrawAspect="Content" ObjectID="_1719855949" r:id="rId9"/>
+                <o:OLEObject Type="Embed" ProgID="PBrush" ShapeID="_x0000_i1026" DrawAspect="Content" ObjectID="_1719902519" r:id="rId11"/>
               </w:object>
             </w:r>
           </w:p>
@@ -107,10 +107,10 @@
             </w:pPr>
             <w:r>
               <w:object w:dxaOrig="3645" w:dyaOrig="1590">
-                <v:shape id="_x0000_i1027" type="#_x0000_t75" style="width:148.5pt;height:66.75pt" o:ole="">
-                  <v:imagedata r:id="rId10" o:title=""/>
+                <v:shape id="_x0000_i1027" type="#_x0000_t75" style="width:149.25pt;height:66.75pt" o:ole="">
+                  <v:imagedata r:id="rId12" o:title=""/>
                 </v:shape>
-                <o:OLEObject Type="Embed" ProgID="PBrush" ShapeID="_x0000_i1027" DrawAspect="Content" ObjectID="_1719855950" r:id="rId11"/>
+                <o:OLEObject Type="Embed" ProgID="PBrush" ShapeID="_x0000_i1027" DrawAspect="Content" ObjectID="_1719902520" r:id="rId13"/>
               </w:object>
             </w:r>
           </w:p>
@@ -489,7 +489,7 @@
                                           </pic:cNvPicPr>
                                         </pic:nvPicPr>
                                         <pic:blipFill>
-                                          <a:blip r:embed="rId12"/>
+                                          <a:blip r:embed="rId14"/>
                                           <a:srcRect/>
                                           <a:stretch>
                                             <a:fillRect/>
@@ -570,7 +570,7 @@
                                     </pic:cNvPicPr>
                                   </pic:nvPicPr>
                                   <pic:blipFill>
-                                    <a:blip r:embed="rId12"/>
+                                    <a:blip r:embed="rId14"/>
                                     <a:srcRect/>
                                     <a:stretch>
                                       <a:fillRect/>
@@ -940,15 +940,7 @@
           <w:sz w:val="36"/>
           <w:szCs w:val="36"/>
         </w:rPr>
-        <w:t xml:space="preserve">  </w:t>
-      </w:r>
-      <w:r>
-        <w:rPr>
-          <w:b/>
-          <w:sz w:val="36"/>
-          <w:szCs w:val="36"/>
-        </w:rPr>
-        <w:t>404137</w:t>
+        <w:t xml:space="preserve">  404137</w:t>
       </w:r>
       <w:proofErr w:type="gramEnd"/>
     </w:p>
@@ -1107,6 +1099,13 @@
           <w:szCs w:val="36"/>
           <w:lang w:val="en-GB"/>
         </w:rPr>
+        <w:sectPr>
+          <w:headerReference w:type="default" r:id="rId15"/>
+          <w:pgSz w:w="11907" w:h="16839" w:code="9"/>
+          <w:pgMar w:top="1701" w:right="1418" w:bottom="1440" w:left="2155" w:header="720" w:footer="720" w:gutter="0"/>
+          <w:cols w:space="720"/>
+          <w:docGrid w:linePitch="360"/>
+        </w:sectPr>
       </w:pPr>
       <w:r>
         <w:rPr>
@@ -1117,6 +1116,17 @@
         </w:rPr>
         <w:br w:type="page"/>
       </w:r>
+    </w:p>
+    <w:p>
+      <w:pPr>
+        <w:spacing w:after="160" w:line="259" w:lineRule="auto"/>
+        <w:rPr>
+          <w:b/>
+          <w:sz w:val="36"/>
+          <w:szCs w:val="36"/>
+          <w:lang w:val="en-GB"/>
+        </w:rPr>
+      </w:pPr>
     </w:p>
     <w:tbl>
       <w:tblPr>
@@ -1125,8 +1135,8 @@
         <w:tblLook w:val="04A0" w:firstRow="1" w:lastRow="0" w:firstColumn="1" w:lastColumn="0" w:noHBand="0" w:noVBand="1"/>
       </w:tblPr>
       <w:tblGrid>
-        <w:gridCol w:w="2902"/>
-        <w:gridCol w:w="2900"/>
+        <w:gridCol w:w="2901"/>
+        <w:gridCol w:w="2901"/>
         <w:gridCol w:w="2522"/>
       </w:tblGrid>
       <w:tr>
@@ -1160,7 +1170,6 @@
                 <w:szCs w:val="28"/>
                 <w:lang w:val="en-GB"/>
               </w:rPr>
-              <w:lastRenderedPageBreak/>
               <w:t>Examiner Committee</w:t>
             </w:r>
           </w:p>
@@ -1238,7 +1247,6 @@
           </w:tcPr>
           <w:p>
             <w:pPr>
-              <w:jc w:val="center"/>
               <w:rPr>
                 <w:bCs/>
                 <w:lang w:val="en-GB"/>
@@ -1251,29 +1259,6 @@
                 <w:lang w:val="en-GB"/>
               </w:rPr>
               <w:t>Prof.</w:t>
-            </w:r>
-            <w:proofErr w:type="spellEnd"/>
-            <w:r>
-              <w:rPr>
-                <w:bCs/>
-                <w:lang w:val="en-GB"/>
-              </w:rPr>
-              <w:t xml:space="preserve"> </w:t>
-            </w:r>
-            <w:proofErr w:type="spellStart"/>
-            <w:r>
-              <w:rPr>
-                <w:bCs/>
-                <w:lang w:val="en-GB"/>
-              </w:rPr>
-              <w:t>xxxxxxxxx</w:t>
-            </w:r>
-            <w:r>
-              <w:rPr>
-                <w:bCs/>
-                <w:lang w:val="en-GB"/>
-              </w:rPr>
-              <w:t>xxxxxxxx</w:t>
             </w:r>
             <w:proofErr w:type="spellEnd"/>
           </w:p>
@@ -1323,7 +1308,6 @@
           </w:tcPr>
           <w:p>
             <w:pPr>
-              <w:jc w:val="center"/>
               <w:rPr>
                 <w:bCs/>
                 <w:lang w:val="en-GB"/>
@@ -1345,22 +1329,6 @@
               </w:rPr>
               <w:t xml:space="preserve"> </w:t>
             </w:r>
-            <w:proofErr w:type="spellStart"/>
-            <w:r>
-              <w:rPr>
-                <w:bCs/>
-                <w:lang w:val="en-GB"/>
-              </w:rPr>
-              <w:t>xxxxxxxxxxx</w:t>
-            </w:r>
-            <w:r>
-              <w:rPr>
-                <w:bCs/>
-                <w:lang w:val="en-GB"/>
-              </w:rPr>
-              <w:t>xxxxxxx</w:t>
-            </w:r>
-            <w:proofErr w:type="spellEnd"/>
           </w:p>
         </w:tc>
         <w:tc>
@@ -1408,7 +1376,6 @@
           </w:tcPr>
           <w:p>
             <w:pPr>
-              <w:jc w:val="center"/>
               <w:rPr>
                 <w:bCs/>
                 <w:lang w:val="en-GB"/>
@@ -1430,22 +1397,6 @@
               </w:rPr>
               <w:t xml:space="preserve"> </w:t>
             </w:r>
-            <w:proofErr w:type="spellStart"/>
-            <w:r>
-              <w:rPr>
-                <w:bCs/>
-                <w:lang w:val="en-GB"/>
-              </w:rPr>
-              <w:t>xxxxxxxxxxx</w:t>
-            </w:r>
-            <w:r>
-              <w:rPr>
-                <w:bCs/>
-                <w:lang w:val="en-GB"/>
-              </w:rPr>
-              <w:t>xxxxxxx</w:t>
-            </w:r>
-            <w:proofErr w:type="spellEnd"/>
           </w:p>
         </w:tc>
         <w:tc>
@@ -1508,15 +1459,6 @@
           <w:lang w:val="en-GB"/>
         </w:rPr>
       </w:pPr>
-      <w:r>
-        <w:rPr>
-          <w:b/>
-          <w:sz w:val="36"/>
-          <w:szCs w:val="36"/>
-          <w:lang w:val="en-GB"/>
-        </w:rPr>
-        <w:br w:type="page"/>
-      </w:r>
     </w:p>
     <w:p>
       <w:pPr>
@@ -1524,6 +1466,7 @@
       </w:pPr>
       <w:bookmarkStart w:id="0" w:name="_Toc167686490"/>
       <w:bookmarkStart w:id="1" w:name="_Toc183328334"/>
+      <w:bookmarkStart w:id="2" w:name="_Toc109286274"/>
       <w:r>
         <w:lastRenderedPageBreak/>
         <w:t>A</w:t>
@@ -1533,6 +1476,7 @@
       </w:r>
       <w:bookmarkEnd w:id="0"/>
       <w:bookmarkEnd w:id="1"/>
+      <w:bookmarkEnd w:id="2"/>
     </w:p>
     <w:p>
       <w:pPr>
@@ -1618,9 +1562,6 @@
           <w:lang w:val="en-AU" w:eastAsia="zh-CN"/>
         </w:rPr>
       </w:pPr>
-      <w:r>
-        <w:br w:type="page"/>
-      </w:r>
     </w:p>
     <w:p>
       <w:pPr>
@@ -1638,8 +1579,9 @@
           <w:lang w:val="en-GB"/>
         </w:rPr>
       </w:pPr>
-      <w:bookmarkStart w:id="2" w:name="_Toc167686491"/>
-      <w:bookmarkStart w:id="3" w:name="_Toc183328335"/>
+      <w:bookmarkStart w:id="3" w:name="_Toc167686491"/>
+      <w:bookmarkStart w:id="4" w:name="_Toc183328335"/>
+      <w:bookmarkStart w:id="5" w:name="_Toc109286275"/>
       <w:r>
         <w:rPr>
           <w:b/>
@@ -1652,8 +1594,9 @@
         <w:lastRenderedPageBreak/>
         <w:t>ACKNOWLEDGEMENTS</w:t>
       </w:r>
-      <w:bookmarkEnd w:id="2"/>
       <w:bookmarkEnd w:id="3"/>
+      <w:bookmarkEnd w:id="4"/>
+      <w:bookmarkEnd w:id="5"/>
     </w:p>
     <w:p>
       <w:pPr>
@@ -1755,8 +1698,9 @@
           <w:lang w:val="en-GB"/>
         </w:rPr>
       </w:pPr>
-      <w:bookmarkStart w:id="4" w:name="_Toc167686492"/>
-      <w:bookmarkStart w:id="5" w:name="_Toc183328336"/>
+      <w:bookmarkStart w:id="6" w:name="_Toc167686492"/>
+      <w:bookmarkStart w:id="7" w:name="_Toc183328336"/>
+      <w:bookmarkStart w:id="8" w:name="_Toc109286276"/>
       <w:r>
         <w:rPr>
           <w:b/>
@@ -1769,8 +1713,8 @@
         <w:lastRenderedPageBreak/>
         <w:t>TABLE OF CONTENTS</w:t>
       </w:r>
-      <w:bookmarkEnd w:id="4"/>
-      <w:bookmarkEnd w:id="5"/>
+      <w:bookmarkEnd w:id="6"/>
+      <w:bookmarkEnd w:id="7"/>
       <w:r>
         <w:rPr>
           <w:b/>
@@ -1783,7 +1727,7 @@
         <mc:AlternateContent>
           <mc:Choice Requires="wps">
             <w:drawing>
-              <wp:anchor distT="0" distB="0" distL="114300" distR="114300" simplePos="0" relativeHeight="251664384" behindDoc="0" locked="0" layoutInCell="1" allowOverlap="1">
+              <wp:anchor distT="0" distB="0" distL="114300" distR="114300" simplePos="0" relativeHeight="251664384" behindDoc="0" locked="0" layoutInCell="1" allowOverlap="1" wp14:anchorId="412263D1" wp14:editId="5F5C2529">
                 <wp:simplePos x="0" y="0"/>
                 <wp:positionH relativeFrom="column">
                   <wp:posOffset>5051425</wp:posOffset>
@@ -1853,7 +1797,7 @@
           </mc:Choice>
           <mc:Fallback>
             <w:pict>
-              <v:shape id="Text Box 8" o:spid="_x0000_s1028" type="#_x0000_t202" style="position:absolute;left:0;text-align:left;margin-left:397.75pt;margin-top:-123pt;width:31.6pt;height:18pt;z-index:251664384;visibility:visible;mso-wrap-style:square;mso-width-percent:0;mso-height-percent:0;mso-wrap-distance-left:9pt;mso-wrap-distance-top:0;mso-wrap-distance-right:9pt;mso-wrap-distance-bottom:0;mso-position-horizontal:absolute;mso-position-horizontal-relative:text;mso-position-vertical:absolute;mso-position-vertical-relative:text;mso-width-percent:0;mso-height-percent:0;mso-width-relative:margin;mso-height-relative:margin;v-text-anchor:top" o:gfxdata="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" stroked="f">
+              <v:shape w14:anchorId="412263D1" id="Text Box 8" o:spid="_x0000_s1028" type="#_x0000_t202" style="position:absolute;left:0;text-align:left;margin-left:397.75pt;margin-top:-123pt;width:31.6pt;height:18pt;z-index:251664384;visibility:visible;mso-wrap-style:square;mso-width-percent:0;mso-height-percent:0;mso-wrap-distance-left:9pt;mso-wrap-distance-top:0;mso-wrap-distance-right:9pt;mso-wrap-distance-bottom:0;mso-position-horizontal:absolute;mso-position-horizontal-relative:text;mso-position-vertical:absolute;mso-position-vertical-relative:text;mso-width-percent:0;mso-height-percent:0;mso-width-relative:margin;mso-height-relative:margin;v-text-anchor:top" o:gfxdata="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" stroked="f">
                 <v:textbox>
                   <w:txbxContent>
                     <w:p/>
@@ -1864,6 +1808,426 @@
           </mc:Fallback>
         </mc:AlternateContent>
       </w:r>
+      <w:bookmarkEnd w:id="8"/>
+    </w:p>
+    <w:p>
+      <w:pPr>
+        <w:pStyle w:val="TOC1"/>
+        <w:tabs>
+          <w:tab w:val="right" w:leader="dot" w:pos="8324"/>
+        </w:tabs>
+        <w:rPr>
+          <w:rFonts w:eastAsiaTheme="minorEastAsia" w:cstheme="minorBidi"/>
+          <w:b w:val="0"/>
+          <w:bCs w:val="0"/>
+          <w:caps w:val="0"/>
+          <w:noProof/>
+          <w:sz w:val="22"/>
+          <w:szCs w:val="22"/>
+        </w:rPr>
+      </w:pPr>
+      <w:r>
+        <w:rPr>
+          <w:b w:val="0"/>
+          <w:sz w:val="36"/>
+          <w:szCs w:val="36"/>
+          <w:lang w:val="en-GB"/>
+        </w:rPr>
+        <w:fldChar w:fldCharType="begin"/>
+      </w:r>
+      <w:r>
+        <w:rPr>
+          <w:b w:val="0"/>
+          <w:sz w:val="36"/>
+          <w:szCs w:val="36"/>
+          <w:lang w:val="en-GB"/>
+        </w:rPr>
+        <w:instrText xml:space="preserve"> TOC \o "1-4" \h \z \u </w:instrText>
+      </w:r>
+      <w:r>
+        <w:rPr>
+          <w:b w:val="0"/>
+          <w:sz w:val="36"/>
+          <w:szCs w:val="36"/>
+          <w:lang w:val="en-GB"/>
+        </w:rPr>
+        <w:fldChar w:fldCharType="separate"/>
+      </w:r>
+      <w:hyperlink w:anchor="_Toc109286274" w:history="1">
+        <w:r>
+          <w:rPr>
+            <w:rStyle w:val="Hyperlink"/>
+            <w:noProof/>
+          </w:rPr>
+          <w:t>ABSTRACT</w:t>
+        </w:r>
+        <w:r>
+          <w:rPr>
+            <w:noProof/>
+            <w:webHidden/>
+          </w:rPr>
+          <w:tab/>
+        </w:r>
+        <w:r>
+          <w:rPr>
+            <w:noProof/>
+            <w:webHidden/>
+          </w:rPr>
+          <w:fldChar w:fldCharType="begin"/>
+        </w:r>
+        <w:r>
+          <w:rPr>
+            <w:noProof/>
+            <w:webHidden/>
+          </w:rPr>
+          <w:instrText xml:space="preserve"> PAGEREF _Toc109286274 \h </w:instrText>
+        </w:r>
+        <w:r>
+          <w:rPr>
+            <w:noProof/>
+            <w:webHidden/>
+          </w:rPr>
+        </w:r>
+        <w:r>
+          <w:rPr>
+            <w:noProof/>
+            <w:webHidden/>
+          </w:rPr>
+          <w:fldChar w:fldCharType="separate"/>
+        </w:r>
+        <w:r>
+          <w:rPr>
+            <w:noProof/>
+            <w:webHidden/>
+          </w:rPr>
+          <w:t>ii</w:t>
+        </w:r>
+        <w:r>
+          <w:rPr>
+            <w:noProof/>
+            <w:webHidden/>
+          </w:rPr>
+          <w:fldChar w:fldCharType="end"/>
+        </w:r>
+      </w:hyperlink>
+    </w:p>
+    <w:p>
+      <w:pPr>
+        <w:pStyle w:val="TOC1"/>
+        <w:tabs>
+          <w:tab w:val="right" w:leader="dot" w:pos="8324"/>
+        </w:tabs>
+        <w:rPr>
+          <w:rFonts w:eastAsiaTheme="minorEastAsia" w:cstheme="minorBidi"/>
+          <w:b w:val="0"/>
+          <w:bCs w:val="0"/>
+          <w:caps w:val="0"/>
+          <w:noProof/>
+          <w:sz w:val="22"/>
+          <w:szCs w:val="22"/>
+        </w:rPr>
+      </w:pPr>
+      <w:hyperlink w:anchor="_Toc109286275" w:history="1">
+        <w:r>
+          <w:rPr>
+            <w:rStyle w:val="Hyperlink"/>
+            <w:noProof/>
+            <w:kern w:val="32"/>
+            <w:lang w:val="en-GB"/>
+          </w:rPr>
+          <w:t>ACKNOWLEDGEMENTS</w:t>
+        </w:r>
+        <w:r>
+          <w:rPr>
+            <w:noProof/>
+            <w:webHidden/>
+          </w:rPr>
+          <w:tab/>
+        </w:r>
+        <w:r>
+          <w:rPr>
+            <w:noProof/>
+            <w:webHidden/>
+          </w:rPr>
+          <w:fldChar w:fldCharType="begin"/>
+        </w:r>
+        <w:r>
+          <w:rPr>
+            <w:noProof/>
+            <w:webHidden/>
+          </w:rPr>
+          <w:instrText xml:space="preserve"> PAGEREF _Toc109286275 \h </w:instrText>
+        </w:r>
+        <w:r>
+          <w:rPr>
+            <w:noProof/>
+            <w:webHidden/>
+          </w:rPr>
+        </w:r>
+        <w:r>
+          <w:rPr>
+            <w:noProof/>
+            <w:webHidden/>
+          </w:rPr>
+          <w:fldChar w:fldCharType="separate"/>
+        </w:r>
+        <w:r>
+          <w:rPr>
+            <w:noProof/>
+            <w:webHidden/>
+          </w:rPr>
+          <w:t>iii</w:t>
+        </w:r>
+        <w:r>
+          <w:rPr>
+            <w:noProof/>
+            <w:webHidden/>
+          </w:rPr>
+          <w:fldChar w:fldCharType="end"/>
+        </w:r>
+      </w:hyperlink>
+    </w:p>
+    <w:p>
+      <w:pPr>
+        <w:pStyle w:val="TOC1"/>
+        <w:tabs>
+          <w:tab w:val="right" w:leader="dot" w:pos="8324"/>
+        </w:tabs>
+        <w:rPr>
+          <w:rFonts w:eastAsiaTheme="minorEastAsia" w:cstheme="minorBidi"/>
+          <w:b w:val="0"/>
+          <w:bCs w:val="0"/>
+          <w:caps w:val="0"/>
+          <w:noProof/>
+          <w:sz w:val="22"/>
+          <w:szCs w:val="22"/>
+        </w:rPr>
+      </w:pPr>
+      <w:hyperlink w:anchor="_Toc109286276" w:history="1">
+        <w:r>
+          <w:rPr>
+            <w:rStyle w:val="Hyperlink"/>
+            <w:noProof/>
+            <w:kern w:val="32"/>
+            <w:lang w:val="en-GB"/>
+          </w:rPr>
+          <w:t>TABLE OF CONTENTS</w:t>
+        </w:r>
+        <w:r>
+          <w:rPr>
+            <w:noProof/>
+            <w:webHidden/>
+          </w:rPr>
+          <w:tab/>
+        </w:r>
+        <w:r>
+          <w:rPr>
+            <w:noProof/>
+            <w:webHidden/>
+          </w:rPr>
+          <w:fldChar w:fldCharType="begin"/>
+        </w:r>
+        <w:r>
+          <w:rPr>
+            <w:noProof/>
+            <w:webHidden/>
+          </w:rPr>
+          <w:instrText xml:space="preserve"> PAGEREF _Toc109286276 \h </w:instrText>
+        </w:r>
+        <w:r>
+          <w:rPr>
+            <w:noProof/>
+            <w:webHidden/>
+          </w:rPr>
+        </w:r>
+        <w:r>
+          <w:rPr>
+            <w:noProof/>
+            <w:webHidden/>
+          </w:rPr>
+          <w:fldChar w:fldCharType="separate"/>
+        </w:r>
+        <w:r>
+          <w:rPr>
+            <w:noProof/>
+            <w:webHidden/>
+          </w:rPr>
+          <w:t>iv</w:t>
+        </w:r>
+        <w:r>
+          <w:rPr>
+            <w:noProof/>
+            <w:webHidden/>
+          </w:rPr>
+          <w:fldChar w:fldCharType="end"/>
+        </w:r>
+      </w:hyperlink>
+    </w:p>
+    <w:p>
+      <w:pPr>
+        <w:pStyle w:val="TOC1"/>
+        <w:tabs>
+          <w:tab w:val="right" w:leader="dot" w:pos="8324"/>
+        </w:tabs>
+        <w:rPr>
+          <w:rFonts w:eastAsiaTheme="minorEastAsia" w:cstheme="minorBidi"/>
+          <w:b w:val="0"/>
+          <w:bCs w:val="0"/>
+          <w:caps w:val="0"/>
+          <w:noProof/>
+          <w:sz w:val="22"/>
+          <w:szCs w:val="22"/>
+        </w:rPr>
+      </w:pPr>
+      <w:hyperlink w:anchor="_Toc109286277" w:history="1">
+        <w:r>
+          <w:rPr>
+            <w:rStyle w:val="Hyperlink"/>
+            <w:noProof/>
+          </w:rPr>
+          <w:t>CHAPTER 1  INTRODUCTION</w:t>
+        </w:r>
+        <w:r>
+          <w:rPr>
+            <w:noProof/>
+            <w:webHidden/>
+          </w:rPr>
+          <w:tab/>
+        </w:r>
+        <w:r>
+          <w:rPr>
+            <w:noProof/>
+            <w:webHidden/>
+          </w:rPr>
+          <w:fldChar w:fldCharType="begin"/>
+        </w:r>
+        <w:r>
+          <w:rPr>
+            <w:noProof/>
+            <w:webHidden/>
+          </w:rPr>
+          <w:instrText xml:space="preserve"> PAGEREF _Toc109286277 \h </w:instrText>
+        </w:r>
+        <w:r>
+          <w:rPr>
+            <w:noProof/>
+            <w:webHidden/>
+          </w:rPr>
+        </w:r>
+        <w:r>
+          <w:rPr>
+            <w:noProof/>
+            <w:webHidden/>
+          </w:rPr>
+          <w:fldChar w:fldCharType="separate"/>
+        </w:r>
+        <w:r>
+          <w:rPr>
+            <w:noProof/>
+            <w:webHidden/>
+          </w:rPr>
+          <w:t>5</w:t>
+        </w:r>
+        <w:r>
+          <w:rPr>
+            <w:noProof/>
+            <w:webHidden/>
+          </w:rPr>
+          <w:fldChar w:fldCharType="end"/>
+        </w:r>
+      </w:hyperlink>
+    </w:p>
+    <w:p>
+      <w:pPr>
+        <w:pStyle w:val="TOC2"/>
+        <w:tabs>
+          <w:tab w:val="left" w:pos="720"/>
+          <w:tab w:val="right" w:leader="dot" w:pos="8324"/>
+        </w:tabs>
+        <w:rPr>
+          <w:rFonts w:eastAsiaTheme="minorEastAsia" w:cstheme="minorBidi"/>
+          <w:smallCaps w:val="0"/>
+          <w:noProof/>
+          <w:sz w:val="22"/>
+          <w:szCs w:val="22"/>
+        </w:rPr>
+      </w:pPr>
+      <w:hyperlink w:anchor="_Toc109286278" w:history="1">
+        <w:r>
+          <w:rPr>
+            <w:rStyle w:val="Hyperlink"/>
+            <w:noProof/>
+            <w:lang w:val="en-GB"/>
+          </w:rPr>
+          <w:t>1.1</w:t>
+        </w:r>
+        <w:r>
+          <w:rPr>
+            <w:rFonts w:eastAsiaTheme="minorEastAsia" w:cstheme="minorBidi"/>
+            <w:smallCaps w:val="0"/>
+            <w:noProof/>
+            <w:sz w:val="22"/>
+            <w:szCs w:val="22"/>
+          </w:rPr>
+          <w:tab/>
+        </w:r>
+        <w:r>
+          <w:rPr>
+            <w:rStyle w:val="Hyperlink"/>
+            <w:noProof/>
+            <w:lang w:val="en-GB"/>
+          </w:rPr>
+          <w:t>Background and Motivation</w:t>
+        </w:r>
+        <w:r>
+          <w:rPr>
+            <w:noProof/>
+            <w:webHidden/>
+          </w:rPr>
+          <w:tab/>
+        </w:r>
+        <w:r>
+          <w:rPr>
+            <w:noProof/>
+            <w:webHidden/>
+          </w:rPr>
+          <w:fldChar w:fldCharType="begin"/>
+        </w:r>
+        <w:r>
+          <w:rPr>
+            <w:noProof/>
+            <w:webHidden/>
+          </w:rPr>
+          <w:instrText xml:space="preserve"> PAGEREF _Toc109286278 \h </w:instrText>
+        </w:r>
+        <w:r>
+          <w:rPr>
+            <w:noProof/>
+            <w:webHidden/>
+          </w:rPr>
+        </w:r>
+        <w:r>
+          <w:rPr>
+            <w:noProof/>
+            <w:webHidden/>
+          </w:rPr>
+          <w:fldChar w:fldCharType="separate"/>
+        </w:r>
+        <w:r>
+          <w:rPr>
+            <w:noProof/>
+            <w:webHidden/>
+          </w:rPr>
+          <w:t>5</w:t>
+        </w:r>
+        <w:r>
+          <w:rPr>
+            <w:noProof/>
+            <w:webHidden/>
+          </w:rPr>
+          <w:fldChar w:fldCharType="end"/>
+        </w:r>
+      </w:hyperlink>
     </w:p>
     <w:p>
       <w:pPr>
@@ -1876,8 +2240,17 @@
           <w:lang w:val="en-GB"/>
         </w:rPr>
       </w:pPr>
-      <w:bookmarkStart w:id="6" w:name="_GoBack"/>
-      <w:bookmarkEnd w:id="6"/>
+      <w:r>
+        <w:rPr>
+          <w:b/>
+          <w:sz w:val="36"/>
+          <w:szCs w:val="36"/>
+          <w:lang w:val="en-GB"/>
+        </w:rPr>
+        <w:fldChar w:fldCharType="end"/>
+      </w:r>
+      <w:bookmarkStart w:id="9" w:name="_GoBack"/>
+      <w:bookmarkEnd w:id="9"/>
     </w:p>
     <w:p>
       <w:pPr>
@@ -1889,6 +2262,16 @@
           <w:rtl/>
           <w:lang w:val="en-GB"/>
         </w:rPr>
+        <w:sectPr>
+          <w:headerReference w:type="default" r:id="rId16"/>
+          <w:footerReference w:type="default" r:id="rId17"/>
+          <w:type w:val="continuous"/>
+          <w:pgSz w:w="11907" w:h="16839" w:code="9"/>
+          <w:pgMar w:top="1701" w:right="1418" w:bottom="1440" w:left="2155" w:header="720" w:footer="720" w:gutter="0"/>
+          <w:pgNumType w:fmt="lowerRoman" w:start="1"/>
+          <w:cols w:space="720"/>
+          <w:docGrid w:linePitch="360"/>
+        </w:sectPr>
       </w:pPr>
       <w:r>
         <w:rPr>
@@ -1903,127 +2286,63 @@
     </w:p>
     <w:p>
       <w:pPr>
+        <w:spacing w:after="160" w:line="259" w:lineRule="auto"/>
+        <w:rPr>
+          <w:b/>
+          <w:sz w:val="36"/>
+          <w:szCs w:val="36"/>
+          <w:rtl/>
+          <w:lang w:val="en-GB"/>
+        </w:rPr>
+      </w:pPr>
+    </w:p>
+    <w:p>
+      <w:pPr>
         <w:pStyle w:val="Heading1"/>
-        <w:jc w:val="center"/>
-        <w:rPr>
-          <w:rFonts w:asciiTheme="majorBidi" w:hAnsiTheme="majorBidi"/>
-          <w:b/>
-          <w:bCs/>
-          <w:color w:val="000000" w:themeColor="text1"/>
-          <w:lang w:val="en-GB"/>
-        </w:rPr>
-      </w:pPr>
-      <w:r>
-        <w:rPr>
-          <w:rFonts w:asciiTheme="majorBidi" w:hAnsiTheme="majorBidi"/>
-          <w:b/>
-          <w:bCs/>
-          <w:color w:val="000000" w:themeColor="text1"/>
-          <w:lang w:val="en-GB"/>
-        </w:rPr>
-        <w:lastRenderedPageBreak/>
-        <w:t>CHAPTER 1</w:t>
-      </w:r>
-      <w:r>
-        <w:rPr>
-          <w:rFonts w:asciiTheme="majorBidi" w:hAnsiTheme="majorBidi"/>
-          <w:b/>
-          <w:bCs/>
-          <w:color w:val="000000" w:themeColor="text1"/>
-          <w:lang w:val="en-GB"/>
-        </w:rPr>
-        <w:fldChar w:fldCharType="begin"/>
-      </w:r>
-      <w:r>
-        <w:rPr>
-          <w:rFonts w:asciiTheme="majorBidi" w:hAnsiTheme="majorBidi"/>
-          <w:b/>
-          <w:bCs/>
-          <w:color w:val="000000" w:themeColor="text1"/>
-          <w:lang w:val="en-GB"/>
-        </w:rPr>
-        <w:instrText xml:space="preserve"> XE "</w:instrText>
-      </w:r>
-      <w:r>
-        <w:rPr>
-          <w:rFonts w:asciiTheme="majorBidi" w:hAnsiTheme="majorBidi"/>
-          <w:b/>
-          <w:bCs/>
-          <w:color w:val="000000" w:themeColor="text1"/>
-          <w:lang w:val="en-GB"/>
-        </w:rPr>
-        <w:instrText>CHAPTER 1</w:instrText>
-      </w:r>
-      <w:r>
-        <w:rPr>
-          <w:rFonts w:asciiTheme="majorBidi" w:hAnsiTheme="majorBidi"/>
-          <w:b/>
-          <w:bCs/>
-          <w:color w:val="000000" w:themeColor="text1"/>
-          <w:lang w:val="en-GB"/>
-        </w:rPr>
-        <w:instrText xml:space="preserve">" \b </w:instrText>
-      </w:r>
-      <w:r>
-        <w:rPr>
-          <w:rFonts w:asciiTheme="majorBidi" w:hAnsiTheme="majorBidi"/>
-          <w:b/>
-          <w:bCs/>
-          <w:color w:val="000000" w:themeColor="text1"/>
-          <w:lang w:val="en-GB"/>
-        </w:rPr>
-        <w:fldChar w:fldCharType="end"/>
-      </w:r>
-    </w:p>
-    <w:p>
-      <w:pPr>
-        <w:pStyle w:val="Heading1"/>
-        <w:jc w:val="center"/>
-        <w:rPr>
-          <w:rFonts w:asciiTheme="majorBidi" w:hAnsiTheme="majorBidi"/>
-          <w:b/>
-          <w:bCs/>
-          <w:color w:val="000000" w:themeColor="text1"/>
-          <w:lang w:val="en-GB"/>
-        </w:rPr>
-      </w:pPr>
-      <w:r>
-        <w:rPr>
-          <w:rFonts w:asciiTheme="majorBidi" w:hAnsiTheme="majorBidi"/>
-          <w:b/>
-          <w:bCs/>
-          <w:color w:val="000000" w:themeColor="text1"/>
-          <w:lang w:val="en-GB"/>
-        </w:rPr>
-        <w:t>INTRODUCTION</w:t>
-      </w:r>
-    </w:p>
-    <w:p>
-      <w:pPr>
-        <w:keepNext/>
         <w:numPr>
-          <w:ilvl w:val="1"/>
+          <w:ilvl w:val="0"/>
           <w:numId w:val="0"/>
         </w:numPr>
-        <w:tabs>
-          <w:tab w:val="num" w:pos="851"/>
-        </w:tabs>
-        <w:spacing w:after="120" w:line="480" w:lineRule="auto"/>
-        <w:outlineLvl w:val="1"/>
-        <w:rPr>
-          <w:b/>
-          <w:bCs/>
+      </w:pPr>
+      <w:bookmarkStart w:id="10" w:name="_Toc109286277"/>
+      <w:r>
+        <w:t>CHAPTER 1</w:t>
+      </w:r>
+      <w:r>
+        <w:t xml:space="preserve"> </w:t>
+      </w:r>
+      <w:r>
+        <w:br/>
+      </w:r>
+      <w:r>
+        <w:t>INTRODUCTION</w:t>
+      </w:r>
+      <w:bookmarkEnd w:id="10"/>
+      <w:r>
+        <w:fldChar w:fldCharType="begin"/>
+      </w:r>
+      <w:r>
+        <w:instrText xml:space="preserve"> XE "CHAPTER 1" \b </w:instrText>
+      </w:r>
+      <w:r>
+        <w:fldChar w:fldCharType="end"/>
+      </w:r>
+    </w:p>
+    <w:p>
+      <w:pPr>
+        <w:pStyle w:val="Heading2"/>
+        <w:rPr>
           <w:lang w:val="en-GB"/>
         </w:rPr>
       </w:pPr>
-      <w:r>
-        <w:rPr>
-          <w:b/>
-          <w:bCs/>
+      <w:bookmarkStart w:id="11" w:name="_Toc109286278"/>
+      <w:r>
+        <w:rPr>
           <w:lang w:val="en-GB"/>
         </w:rPr>
         <w:t>Background and Motivation</w:t>
       </w:r>
+      <w:bookmarkEnd w:id="11"/>
     </w:p>
     <w:p>
       <w:pPr>
@@ -2253,6 +2572,7 @@
       </w:pPr>
     </w:p>
     <w:sectPr>
+      <w:footerReference w:type="default" r:id="rId18"/>
       <w:pgSz w:w="11907" w:h="16839" w:code="9"/>
       <w:pgMar w:top="1701" w:right="1418" w:bottom="1440" w:left="2155" w:header="720" w:footer="720" w:gutter="0"/>
       <w:cols w:space="720"/>
@@ -2262,6 +2582,177 @@
 </w:document>
 </file>
 
+<file path=word/endnotes.xml><?xml version="1.0" encoding="utf-8"?>
+<w:endnotes xmlns:wpc="http://schemas.microsoft.com/office/word/2010/wordprocessingCanvas" xmlns:mc="http://schemas.openxmlformats.org/markup-compatibility/2006" xmlns:o="urn:schemas-microsoft-com:office:office" xmlns:r="http://schemas.openxmlformats.org/officeDocument/2006/relationships" xmlns:m="http://schemas.openxmlformats.org/officeDocument/2006/math" xmlns:v="urn:schemas-microsoft-com:vml" xmlns:wp14="http://schemas.microsoft.com/office/word/2010/wordprocessingDrawing" xmlns:wp="http://schemas.openxmlformats.org/drawingml/2006/wordprocessingDrawing" xmlns:w10="urn:schemas-microsoft-com:office:word" xmlns:w="http://schemas.openxmlformats.org/wordprocessingml/2006/main" xmlns:w14="http://schemas.microsoft.com/office/word/2010/wordml" xmlns:w15="http://schemas.microsoft.com/office/word/2012/wordml" xmlns:wpg="http://schemas.microsoft.com/office/word/2010/wordprocessingGroup" xmlns:wpi="http://schemas.microsoft.com/office/word/2010/wordprocessingInk" xmlns:wne="http://schemas.microsoft.com/office/word/2006/wordml" xmlns:wps="http://schemas.microsoft.com/office/word/2010/wordprocessingShape" mc:Ignorable="w14 w15 wp14">
+  <w:endnote w:type="separator" w:id="-1">
+    <w:p>
+      <w:r>
+        <w:separator/>
+      </w:r>
+    </w:p>
+  </w:endnote>
+  <w:endnote w:type="continuationSeparator" w:id="0">
+    <w:p>
+      <w:r>
+        <w:continuationSeparator/>
+      </w:r>
+    </w:p>
+  </w:endnote>
+</w:endnotes>
+</file>
+
+<file path=word/footer1.xml><?xml version="1.0" encoding="utf-8"?>
+<w:ftr xmlns:wpc="http://schemas.microsoft.com/office/word/2010/wordprocessingCanvas" xmlns:mc="http://schemas.openxmlformats.org/markup-compatibility/2006" xmlns:o="urn:schemas-microsoft-com:office:office" xmlns:r="http://schemas.openxmlformats.org/officeDocument/2006/relationships" xmlns:m="http://schemas.openxmlformats.org/officeDocument/2006/math" xmlns:v="urn:schemas-microsoft-com:vml" xmlns:wp14="http://schemas.microsoft.com/office/word/2010/wordprocessingDrawing" xmlns:wp="http://schemas.openxmlformats.org/drawingml/2006/wordprocessingDrawing" xmlns:w10="urn:schemas-microsoft-com:office:word" xmlns:w="http://schemas.openxmlformats.org/wordprocessingml/2006/main" xmlns:w14="http://schemas.microsoft.com/office/word/2010/wordml" xmlns:w15="http://schemas.microsoft.com/office/word/2012/wordml" xmlns:wpg="http://schemas.microsoft.com/office/word/2010/wordprocessingGroup" xmlns:wpi="http://schemas.microsoft.com/office/word/2010/wordprocessingInk" xmlns:wne="http://schemas.microsoft.com/office/word/2006/wordml" xmlns:wps="http://schemas.microsoft.com/office/word/2010/wordprocessingShape" mc:Ignorable="w14 w15 wp14">
+  <w:sdt>
+    <w:sdtPr>
+      <w:id w:val="509725698"/>
+      <w:docPartObj>
+        <w:docPartGallery w:val="Page Numbers (Bottom of Page)"/>
+        <w:docPartUnique/>
+      </w:docPartObj>
+    </w:sdtPr>
+    <w:sdtEndPr>
+      <w:rPr>
+        <w:noProof/>
+      </w:rPr>
+    </w:sdtEndPr>
+    <w:sdtContent>
+      <w:p>
+        <w:pPr>
+          <w:pStyle w:val="Footer"/>
+          <w:jc w:val="right"/>
+        </w:pPr>
+        <w:r>
+          <w:fldChar w:fldCharType="begin"/>
+        </w:r>
+        <w:r>
+          <w:instrText xml:space="preserve"> PAGE   \* MERGEFORMAT </w:instrText>
+        </w:r>
+        <w:r>
+          <w:fldChar w:fldCharType="separate"/>
+        </w:r>
+        <w:r>
+          <w:rPr>
+            <w:noProof/>
+          </w:rPr>
+          <w:t>iv</w:t>
+        </w:r>
+        <w:r>
+          <w:rPr>
+            <w:noProof/>
+          </w:rPr>
+          <w:fldChar w:fldCharType="end"/>
+        </w:r>
+      </w:p>
+    </w:sdtContent>
+  </w:sdt>
+  <w:p>
+    <w:pPr>
+      <w:pStyle w:val="Footer"/>
+      <w:tabs>
+        <w:tab w:val="clear" w:pos="9360"/>
+        <w:tab w:val="left" w:pos="5040"/>
+        <w:tab w:val="left" w:pos="5760"/>
+        <w:tab w:val="left" w:pos="6480"/>
+      </w:tabs>
+    </w:pPr>
+  </w:p>
+</w:ftr>
+</file>
+
+<file path=word/footer2.xml><?xml version="1.0" encoding="utf-8"?>
+<w:ftr xmlns:wpc="http://schemas.microsoft.com/office/word/2010/wordprocessingCanvas" xmlns:mc="http://schemas.openxmlformats.org/markup-compatibility/2006" xmlns:o="urn:schemas-microsoft-com:office:office" xmlns:r="http://schemas.openxmlformats.org/officeDocument/2006/relationships" xmlns:m="http://schemas.openxmlformats.org/officeDocument/2006/math" xmlns:v="urn:schemas-microsoft-com:vml" xmlns:wp14="http://schemas.microsoft.com/office/word/2010/wordprocessingDrawing" xmlns:wp="http://schemas.openxmlformats.org/drawingml/2006/wordprocessingDrawing" xmlns:w10="urn:schemas-microsoft-com:office:word" xmlns:w="http://schemas.openxmlformats.org/wordprocessingml/2006/main" xmlns:w14="http://schemas.microsoft.com/office/word/2010/wordml" xmlns:w15="http://schemas.microsoft.com/office/word/2012/wordml" xmlns:wpg="http://schemas.microsoft.com/office/word/2010/wordprocessingGroup" xmlns:wpi="http://schemas.microsoft.com/office/word/2010/wordprocessingInk" xmlns:wne="http://schemas.microsoft.com/office/word/2006/wordml" xmlns:wps="http://schemas.microsoft.com/office/word/2010/wordprocessingShape" mc:Ignorable="w14 w15 wp14">
+  <w:p>
+    <w:pPr>
+      <w:pStyle w:val="Footer"/>
+      <w:jc w:val="center"/>
+    </w:pPr>
+  </w:p>
+</w:ftr>
+</file>
+
+<file path=word/footnotes.xml><?xml version="1.0" encoding="utf-8"?>
+<w:footnotes xmlns:wpc="http://schemas.microsoft.com/office/word/2010/wordprocessingCanvas" xmlns:mc="http://schemas.openxmlformats.org/markup-compatibility/2006" xmlns:o="urn:schemas-microsoft-com:office:office" xmlns:r="http://schemas.openxmlformats.org/officeDocument/2006/relationships" xmlns:m="http://schemas.openxmlformats.org/officeDocument/2006/math" xmlns:v="urn:schemas-microsoft-com:vml" xmlns:wp14="http://schemas.microsoft.com/office/word/2010/wordprocessingDrawing" xmlns:wp="http://schemas.openxmlformats.org/drawingml/2006/wordprocessingDrawing" xmlns:w10="urn:schemas-microsoft-com:office:word" xmlns:w="http://schemas.openxmlformats.org/wordprocessingml/2006/main" xmlns:w14="http://schemas.microsoft.com/office/word/2010/wordml" xmlns:w15="http://schemas.microsoft.com/office/word/2012/wordml" xmlns:wpg="http://schemas.microsoft.com/office/word/2010/wordprocessingGroup" xmlns:wpi="http://schemas.microsoft.com/office/word/2010/wordprocessingInk" xmlns:wne="http://schemas.microsoft.com/office/word/2006/wordml" xmlns:wps="http://schemas.microsoft.com/office/word/2010/wordprocessingShape" mc:Ignorable="w14 w15 wp14">
+  <w:footnote w:type="separator" w:id="-1">
+    <w:p>
+      <w:r>
+        <w:separator/>
+      </w:r>
+    </w:p>
+  </w:footnote>
+  <w:footnote w:type="continuationSeparator" w:id="0">
+    <w:p>
+      <w:r>
+        <w:continuationSeparator/>
+      </w:r>
+    </w:p>
+  </w:footnote>
+</w:footnotes>
+</file>
+
+<file path=word/header1.xml><?xml version="1.0" encoding="utf-8"?>
+<w:hdr xmlns:wpc="http://schemas.microsoft.com/office/word/2010/wordprocessingCanvas" xmlns:mc="http://schemas.openxmlformats.org/markup-compatibility/2006" xmlns:o="urn:schemas-microsoft-com:office:office" xmlns:r="http://schemas.openxmlformats.org/officeDocument/2006/relationships" xmlns:m="http://schemas.openxmlformats.org/officeDocument/2006/math" xmlns:v="urn:schemas-microsoft-com:vml" xmlns:wp14="http://schemas.microsoft.com/office/word/2010/wordprocessingDrawing" xmlns:wp="http://schemas.openxmlformats.org/drawingml/2006/wordprocessingDrawing" xmlns:w10="urn:schemas-microsoft-com:office:word" xmlns:w="http://schemas.openxmlformats.org/wordprocessingml/2006/main" xmlns:w14="http://schemas.microsoft.com/office/word/2010/wordml" xmlns:w15="http://schemas.microsoft.com/office/word/2012/wordml" xmlns:wpg="http://schemas.microsoft.com/office/word/2010/wordprocessingGroup" xmlns:wpi="http://schemas.microsoft.com/office/word/2010/wordprocessingInk" xmlns:wne="http://schemas.microsoft.com/office/word/2006/wordml" xmlns:wps="http://schemas.microsoft.com/office/word/2010/wordprocessingShape" mc:Ignorable="w14 w15 wp14">
+  <w:sdt>
+    <w:sdtPr>
+      <w:id w:val="1585721999"/>
+      <w:docPartObj>
+        <w:docPartGallery w:val="Page Numbers (Top of Page)"/>
+        <w:docPartUnique/>
+      </w:docPartObj>
+    </w:sdtPr>
+    <w:sdtEndPr>
+      <w:rPr>
+        <w:noProof/>
+      </w:rPr>
+    </w:sdtEndPr>
+    <w:sdtContent>
+      <w:p>
+        <w:pPr>
+          <w:pStyle w:val="Header"/>
+          <w:jc w:val="right"/>
+        </w:pPr>
+        <w:r>
+          <w:fldChar w:fldCharType="begin"/>
+        </w:r>
+        <w:r>
+          <w:instrText xml:space="preserve"> PAGE   \* MERGEFORMAT </w:instrText>
+        </w:r>
+        <w:r>
+          <w:fldChar w:fldCharType="separate"/>
+        </w:r>
+        <w:r>
+          <w:rPr>
+            <w:noProof/>
+          </w:rPr>
+          <w:t>1</w:t>
+        </w:r>
+        <w:r>
+          <w:rPr>
+            <w:noProof/>
+          </w:rPr>
+          <w:fldChar w:fldCharType="end"/>
+        </w:r>
+      </w:p>
+    </w:sdtContent>
+  </w:sdt>
+  <w:p>
+    <w:pPr>
+      <w:pStyle w:val="Header"/>
+    </w:pPr>
+  </w:p>
+</w:hdr>
+</file>
+
+<file path=word/header2.xml><?xml version="1.0" encoding="utf-8"?>
+<w:hdr xmlns:wpc="http://schemas.microsoft.com/office/word/2010/wordprocessingCanvas" xmlns:mc="http://schemas.openxmlformats.org/markup-compatibility/2006" xmlns:o="urn:schemas-microsoft-com:office:office" xmlns:r="http://schemas.openxmlformats.org/officeDocument/2006/relationships" xmlns:m="http://schemas.openxmlformats.org/officeDocument/2006/math" xmlns:v="urn:schemas-microsoft-com:vml" xmlns:wp14="http://schemas.microsoft.com/office/word/2010/wordprocessingDrawing" xmlns:wp="http://schemas.openxmlformats.org/drawingml/2006/wordprocessingDrawing" xmlns:w10="urn:schemas-microsoft-com:office:word" xmlns:w="http://schemas.openxmlformats.org/wordprocessingml/2006/main" xmlns:w14="http://schemas.microsoft.com/office/word/2010/wordml" xmlns:w15="http://schemas.microsoft.com/office/word/2012/wordml" xmlns:wpg="http://schemas.microsoft.com/office/word/2010/wordprocessingGroup" xmlns:wpi="http://schemas.microsoft.com/office/word/2010/wordprocessingInk" xmlns:wne="http://schemas.microsoft.com/office/word/2006/wordml" xmlns:wps="http://schemas.microsoft.com/office/word/2010/wordprocessingShape" mc:Ignorable="w14 w15 wp14">
+  <w:p>
+    <w:pPr>
+      <w:pStyle w:val="Header"/>
+    </w:pPr>
+  </w:p>
+</w:hdr>
+</file>
+
 <file path=word/numbering.xml><?xml version="1.0" encoding="utf-8"?>
 <w:numbering xmlns:wpc="http://schemas.microsoft.com/office/word/2010/wordprocessingCanvas" xmlns:mc="http://schemas.openxmlformats.org/markup-compatibility/2006" xmlns:o="urn:schemas-microsoft-com:office:office" xmlns:r="http://schemas.openxmlformats.org/officeDocument/2006/relationships" xmlns:m="http://schemas.openxmlformats.org/officeDocument/2006/math" xmlns:v="urn:schemas-microsoft-com:vml" xmlns:wp14="http://schemas.microsoft.com/office/word/2010/wordprocessingDrawing" xmlns:wp="http://schemas.openxmlformats.org/drawingml/2006/wordprocessingDrawing" xmlns:w10="urn:schemas-microsoft-com:office:word" xmlns:w="http://schemas.openxmlformats.org/wordprocessingml/2006/main" xmlns:w14="http://schemas.microsoft.com/office/word/2010/wordml" xmlns:w15="http://schemas.microsoft.com/office/word/2012/wordml" xmlns:wpg="http://schemas.microsoft.com/office/word/2010/wordprocessingGroup" xmlns:wpi="http://schemas.microsoft.com/office/word/2010/wordprocessingInk" xmlns:wne="http://schemas.microsoft.com/office/word/2006/wordml" xmlns:wps="http://schemas.microsoft.com/office/word/2010/wordprocessingShape" mc:Ignorable="w14 w15 wp14">
   <w:abstractNum w:abstractNumId="0">
@@ -2445,6 +2936,667 @@
     </w:lvl>
   </w:abstractNum>
   <w:abstractNum w:abstractNumId="2">
+    <w:nsid w:val="1E876003"/>
+    <w:multiLevelType w:val="multilevel"/>
+    <w:tmpl w:val="84CE36D4"/>
+    <w:lvl w:ilvl="0">
+      <w:start w:val="1"/>
+      <w:numFmt w:val="decimal"/>
+      <w:lvlText w:val="%1"/>
+      <w:lvlJc w:val="left"/>
+      <w:pPr>
+        <w:ind w:left="360" w:hanging="360"/>
+      </w:pPr>
+      <w:rPr>
+        <w:rFonts w:hint="default"/>
+      </w:rPr>
+    </w:lvl>
+    <w:lvl w:ilvl="1">
+      <w:start w:val="1"/>
+      <w:numFmt w:val="decimal"/>
+      <w:lvlText w:val="%1.%2"/>
+      <w:lvlJc w:val="left"/>
+      <w:pPr>
+        <w:ind w:left="360" w:hanging="360"/>
+      </w:pPr>
+      <w:rPr>
+        <w:rFonts w:hint="default"/>
+      </w:rPr>
+    </w:lvl>
+    <w:lvl w:ilvl="2">
+      <w:start w:val="1"/>
+      <w:numFmt w:val="decimal"/>
+      <w:lvlText w:val="%1.%2.%3"/>
+      <w:lvlJc w:val="left"/>
+      <w:pPr>
+        <w:ind w:left="720" w:hanging="720"/>
+      </w:pPr>
+      <w:rPr>
+        <w:rFonts w:hint="default"/>
+      </w:rPr>
+    </w:lvl>
+    <w:lvl w:ilvl="3">
+      <w:start w:val="1"/>
+      <w:numFmt w:val="decimal"/>
+      <w:lvlText w:val="%1.%2.%3.%4"/>
+      <w:lvlJc w:val="left"/>
+      <w:pPr>
+        <w:ind w:left="720" w:hanging="720"/>
+      </w:pPr>
+      <w:rPr>
+        <w:rFonts w:hint="default"/>
+      </w:rPr>
+    </w:lvl>
+    <w:lvl w:ilvl="4">
+      <w:start w:val="1"/>
+      <w:numFmt w:val="decimal"/>
+      <w:lvlText w:val="%1.%2.%3.%4.%5"/>
+      <w:lvlJc w:val="left"/>
+      <w:pPr>
+        <w:ind w:left="1080" w:hanging="1080"/>
+      </w:pPr>
+      <w:rPr>
+        <w:rFonts w:hint="default"/>
+      </w:rPr>
+    </w:lvl>
+    <w:lvl w:ilvl="5">
+      <w:start w:val="1"/>
+      <w:numFmt w:val="decimal"/>
+      <w:lvlText w:val="%1.%2.%3.%4.%5.%6"/>
+      <w:lvlJc w:val="left"/>
+      <w:pPr>
+        <w:ind w:left="1080" w:hanging="1080"/>
+      </w:pPr>
+      <w:rPr>
+        <w:rFonts w:hint="default"/>
+      </w:rPr>
+    </w:lvl>
+    <w:lvl w:ilvl="6">
+      <w:start w:val="1"/>
+      <w:numFmt w:val="decimal"/>
+      <w:lvlText w:val="%1.%2.%3.%4.%5.%6.%7"/>
+      <w:lvlJc w:val="left"/>
+      <w:pPr>
+        <w:ind w:left="1440" w:hanging="1440"/>
+      </w:pPr>
+      <w:rPr>
+        <w:rFonts w:hint="default"/>
+      </w:rPr>
+    </w:lvl>
+    <w:lvl w:ilvl="7">
+      <w:start w:val="1"/>
+      <w:numFmt w:val="decimal"/>
+      <w:lvlText w:val="%1.%2.%3.%4.%5.%6.%7.%8"/>
+      <w:lvlJc w:val="left"/>
+      <w:pPr>
+        <w:ind w:left="1440" w:hanging="1440"/>
+      </w:pPr>
+      <w:rPr>
+        <w:rFonts w:hint="default"/>
+      </w:rPr>
+    </w:lvl>
+    <w:lvl w:ilvl="8">
+      <w:start w:val="1"/>
+      <w:numFmt w:val="decimal"/>
+      <w:lvlText w:val="%1.%2.%3.%4.%5.%6.%7.%8.%9"/>
+      <w:lvlJc w:val="left"/>
+      <w:pPr>
+        <w:ind w:left="1800" w:hanging="1800"/>
+      </w:pPr>
+      <w:rPr>
+        <w:rFonts w:hint="default"/>
+      </w:rPr>
+    </w:lvl>
+  </w:abstractNum>
+  <w:abstractNum w:abstractNumId="3">
+    <w:nsid w:val="2C3A5823"/>
+    <w:multiLevelType w:val="multilevel"/>
+    <w:tmpl w:val="04090025"/>
+    <w:lvl w:ilvl="0">
+      <w:start w:val="1"/>
+      <w:numFmt w:val="decimal"/>
+      <w:pStyle w:val="Heading1"/>
+      <w:lvlText w:val="%1"/>
+      <w:lvlJc w:val="left"/>
+      <w:pPr>
+        <w:ind w:left="432" w:hanging="432"/>
+      </w:pPr>
+      <w:rPr>
+        <w:rFonts w:hint="default"/>
+      </w:rPr>
+    </w:lvl>
+    <w:lvl w:ilvl="1">
+      <w:start w:val="1"/>
+      <w:numFmt w:val="decimal"/>
+      <w:pStyle w:val="Heading2"/>
+      <w:lvlText w:val="%1.%2"/>
+      <w:lvlJc w:val="left"/>
+      <w:pPr>
+        <w:ind w:left="576" w:hanging="576"/>
+      </w:pPr>
+      <w:rPr>
+        <w:rFonts w:hint="default"/>
+      </w:rPr>
+    </w:lvl>
+    <w:lvl w:ilvl="2">
+      <w:start w:val="1"/>
+      <w:numFmt w:val="decimal"/>
+      <w:pStyle w:val="Heading3"/>
+      <w:lvlText w:val="%1.%2.%3"/>
+      <w:lvlJc w:val="left"/>
+      <w:pPr>
+        <w:ind w:left="720" w:hanging="720"/>
+      </w:pPr>
+      <w:rPr>
+        <w:rFonts w:hint="default"/>
+      </w:rPr>
+    </w:lvl>
+    <w:lvl w:ilvl="3">
+      <w:start w:val="1"/>
+      <w:numFmt w:val="decimal"/>
+      <w:pStyle w:val="Heading4"/>
+      <w:lvlText w:val="%1.%2.%3.%4"/>
+      <w:lvlJc w:val="left"/>
+      <w:pPr>
+        <w:ind w:left="864" w:hanging="864"/>
+      </w:pPr>
+      <w:rPr>
+        <w:rFonts w:hint="default"/>
+      </w:rPr>
+    </w:lvl>
+    <w:lvl w:ilvl="4">
+      <w:start w:val="1"/>
+      <w:numFmt w:val="decimal"/>
+      <w:pStyle w:val="Heading5"/>
+      <w:lvlText w:val="%1.%2.%3.%4.%5"/>
+      <w:lvlJc w:val="left"/>
+      <w:pPr>
+        <w:ind w:left="1008" w:hanging="1008"/>
+      </w:pPr>
+      <w:rPr>
+        <w:rFonts w:hint="default"/>
+      </w:rPr>
+    </w:lvl>
+    <w:lvl w:ilvl="5">
+      <w:start w:val="1"/>
+      <w:numFmt w:val="decimal"/>
+      <w:pStyle w:val="Heading6"/>
+      <w:lvlText w:val="%1.%2.%3.%4.%5.%6"/>
+      <w:lvlJc w:val="left"/>
+      <w:pPr>
+        <w:ind w:left="1152" w:hanging="1152"/>
+      </w:pPr>
+      <w:rPr>
+        <w:rFonts w:hint="default"/>
+      </w:rPr>
+    </w:lvl>
+    <w:lvl w:ilvl="6">
+      <w:start w:val="1"/>
+      <w:numFmt w:val="decimal"/>
+      <w:pStyle w:val="Heading7"/>
+      <w:lvlText w:val="%1.%2.%3.%4.%5.%6.%7"/>
+      <w:lvlJc w:val="left"/>
+      <w:pPr>
+        <w:ind w:left="1296" w:hanging="1296"/>
+      </w:pPr>
+      <w:rPr>
+        <w:rFonts w:hint="default"/>
+      </w:rPr>
+    </w:lvl>
+    <w:lvl w:ilvl="7">
+      <w:start w:val="1"/>
+      <w:numFmt w:val="decimal"/>
+      <w:pStyle w:val="Heading8"/>
+      <w:lvlText w:val="%1.%2.%3.%4.%5.%6.%7.%8"/>
+      <w:lvlJc w:val="left"/>
+      <w:pPr>
+        <w:ind w:left="1440" w:hanging="1440"/>
+      </w:pPr>
+      <w:rPr>
+        <w:rFonts w:hint="default"/>
+      </w:rPr>
+    </w:lvl>
+    <w:lvl w:ilvl="8">
+      <w:start w:val="1"/>
+      <w:numFmt w:val="decimal"/>
+      <w:pStyle w:val="Heading9"/>
+      <w:lvlText w:val="%1.%2.%3.%4.%5.%6.%7.%8.%9"/>
+      <w:lvlJc w:val="left"/>
+      <w:pPr>
+        <w:ind w:left="1584" w:hanging="1584"/>
+      </w:pPr>
+      <w:rPr>
+        <w:rFonts w:hint="default"/>
+      </w:rPr>
+    </w:lvl>
+  </w:abstractNum>
+  <w:abstractNum w:abstractNumId="4">
+    <w:nsid w:val="4884454B"/>
+    <w:multiLevelType w:val="multilevel"/>
+    <w:tmpl w:val="84CE36D4"/>
+    <w:styleLink w:val="Style1"/>
+    <w:lvl w:ilvl="0">
+      <w:start w:val="1"/>
+      <w:numFmt w:val="decimal"/>
+      <w:lvlText w:val="%1"/>
+      <w:lvlJc w:val="left"/>
+      <w:pPr>
+        <w:ind w:left="360" w:hanging="360"/>
+      </w:pPr>
+      <w:rPr>
+        <w:rFonts w:hint="default"/>
+      </w:rPr>
+    </w:lvl>
+    <w:lvl w:ilvl="1">
+      <w:start w:val="1"/>
+      <w:numFmt w:val="decimal"/>
+      <w:lvlText w:val="%1.%2"/>
+      <w:lvlJc w:val="left"/>
+      <w:pPr>
+        <w:ind w:left="360" w:hanging="360"/>
+      </w:pPr>
+      <w:rPr>
+        <w:rFonts w:hint="default"/>
+      </w:rPr>
+    </w:lvl>
+    <w:lvl w:ilvl="2">
+      <w:start w:val="1"/>
+      <w:numFmt w:val="decimal"/>
+      <w:lvlText w:val="%1.%2.%3"/>
+      <w:lvlJc w:val="left"/>
+      <w:pPr>
+        <w:ind w:left="720" w:hanging="720"/>
+      </w:pPr>
+      <w:rPr>
+        <w:rFonts w:hint="default"/>
+      </w:rPr>
+    </w:lvl>
+    <w:lvl w:ilvl="3">
+      <w:start w:val="1"/>
+      <w:numFmt w:val="decimal"/>
+      <w:lvlText w:val="%1.%2.%3.%4"/>
+      <w:lvlJc w:val="left"/>
+      <w:pPr>
+        <w:ind w:left="720" w:hanging="720"/>
+      </w:pPr>
+      <w:rPr>
+        <w:rFonts w:hint="default"/>
+      </w:rPr>
+    </w:lvl>
+    <w:lvl w:ilvl="4">
+      <w:start w:val="1"/>
+      <w:numFmt w:val="decimal"/>
+      <w:lvlText w:val="%1.%2.%3.%4.%5"/>
+      <w:lvlJc w:val="left"/>
+      <w:pPr>
+        <w:ind w:left="1080" w:hanging="1080"/>
+      </w:pPr>
+      <w:rPr>
+        <w:rFonts w:hint="default"/>
+      </w:rPr>
+    </w:lvl>
+    <w:lvl w:ilvl="5">
+      <w:start w:val="1"/>
+      <w:numFmt w:val="decimal"/>
+      <w:lvlText w:val="%1.%2.%3.%4.%5.%6"/>
+      <w:lvlJc w:val="left"/>
+      <w:pPr>
+        <w:ind w:left="1080" w:hanging="1080"/>
+      </w:pPr>
+      <w:rPr>
+        <w:rFonts w:hint="default"/>
+      </w:rPr>
+    </w:lvl>
+    <w:lvl w:ilvl="6">
+      <w:start w:val="1"/>
+      <w:numFmt w:val="decimal"/>
+      <w:lvlText w:val="%1.%2.%3.%4.%5.%6.%7"/>
+      <w:lvlJc w:val="left"/>
+      <w:pPr>
+        <w:ind w:left="1440" w:hanging="1440"/>
+      </w:pPr>
+      <w:rPr>
+        <w:rFonts w:hint="default"/>
+      </w:rPr>
+    </w:lvl>
+    <w:lvl w:ilvl="7">
+      <w:start w:val="1"/>
+      <w:numFmt w:val="decimal"/>
+      <w:lvlText w:val="%1.%2.%3.%4.%5.%6.%7.%8"/>
+      <w:lvlJc w:val="left"/>
+      <w:pPr>
+        <w:ind w:left="1440" w:hanging="1440"/>
+      </w:pPr>
+      <w:rPr>
+        <w:rFonts w:hint="default"/>
+      </w:rPr>
+    </w:lvl>
+    <w:lvl w:ilvl="8">
+      <w:start w:val="1"/>
+      <w:numFmt w:val="decimal"/>
+      <w:lvlText w:val="%1.%2.%3.%4.%5.%6.%7.%8.%9"/>
+      <w:lvlJc w:val="left"/>
+      <w:pPr>
+        <w:ind w:left="1800" w:hanging="1800"/>
+      </w:pPr>
+      <w:rPr>
+        <w:rFonts w:hint="default"/>
+      </w:rPr>
+    </w:lvl>
+  </w:abstractNum>
+  <w:abstractNum w:abstractNumId="5">
+    <w:nsid w:val="4E29497F"/>
+    <w:multiLevelType w:val="multilevel"/>
+    <w:tmpl w:val="84CE36D4"/>
+    <w:lvl w:ilvl="0">
+      <w:start w:val="1"/>
+      <w:numFmt w:val="decimal"/>
+      <w:lvlText w:val="%1"/>
+      <w:lvlJc w:val="left"/>
+      <w:pPr>
+        <w:ind w:left="360" w:hanging="360"/>
+      </w:pPr>
+      <w:rPr>
+        <w:rFonts w:hint="default"/>
+      </w:rPr>
+    </w:lvl>
+    <w:lvl w:ilvl="1">
+      <w:start w:val="1"/>
+      <w:numFmt w:val="decimal"/>
+      <w:lvlText w:val="%1.%2"/>
+      <w:lvlJc w:val="left"/>
+      <w:pPr>
+        <w:ind w:left="360" w:hanging="360"/>
+      </w:pPr>
+      <w:rPr>
+        <w:rFonts w:hint="default"/>
+      </w:rPr>
+    </w:lvl>
+    <w:lvl w:ilvl="2">
+      <w:start w:val="1"/>
+      <w:numFmt w:val="decimal"/>
+      <w:lvlText w:val="%1.%2.%3"/>
+      <w:lvlJc w:val="left"/>
+      <w:pPr>
+        <w:ind w:left="720" w:hanging="720"/>
+      </w:pPr>
+      <w:rPr>
+        <w:rFonts w:hint="default"/>
+      </w:rPr>
+    </w:lvl>
+    <w:lvl w:ilvl="3">
+      <w:start w:val="1"/>
+      <w:numFmt w:val="decimal"/>
+      <w:lvlText w:val="%1.%2.%3.%4"/>
+      <w:lvlJc w:val="left"/>
+      <w:pPr>
+        <w:ind w:left="720" w:hanging="720"/>
+      </w:pPr>
+      <w:rPr>
+        <w:rFonts w:hint="default"/>
+      </w:rPr>
+    </w:lvl>
+    <w:lvl w:ilvl="4">
+      <w:start w:val="1"/>
+      <w:numFmt w:val="decimal"/>
+      <w:lvlText w:val="%1.%2.%3.%4.%5"/>
+      <w:lvlJc w:val="left"/>
+      <w:pPr>
+        <w:ind w:left="1080" w:hanging="1080"/>
+      </w:pPr>
+      <w:rPr>
+        <w:rFonts w:hint="default"/>
+      </w:rPr>
+    </w:lvl>
+    <w:lvl w:ilvl="5">
+      <w:start w:val="1"/>
+      <w:numFmt w:val="decimal"/>
+      <w:lvlText w:val="%1.%2.%3.%4.%5.%6"/>
+      <w:lvlJc w:val="left"/>
+      <w:pPr>
+        <w:ind w:left="1080" w:hanging="1080"/>
+      </w:pPr>
+      <w:rPr>
+        <w:rFonts w:hint="default"/>
+      </w:rPr>
+    </w:lvl>
+    <w:lvl w:ilvl="6">
+      <w:start w:val="1"/>
+      <w:numFmt w:val="decimal"/>
+      <w:lvlText w:val="%1.%2.%3.%4.%5.%6.%7"/>
+      <w:lvlJc w:val="left"/>
+      <w:pPr>
+        <w:ind w:left="1440" w:hanging="1440"/>
+      </w:pPr>
+      <w:rPr>
+        <w:rFonts w:hint="default"/>
+      </w:rPr>
+    </w:lvl>
+    <w:lvl w:ilvl="7">
+      <w:start w:val="1"/>
+      <w:numFmt w:val="decimal"/>
+      <w:lvlText w:val="%1.%2.%3.%4.%5.%6.%7.%8"/>
+      <w:lvlJc w:val="left"/>
+      <w:pPr>
+        <w:ind w:left="1440" w:hanging="1440"/>
+      </w:pPr>
+      <w:rPr>
+        <w:rFonts w:hint="default"/>
+      </w:rPr>
+    </w:lvl>
+    <w:lvl w:ilvl="8">
+      <w:start w:val="1"/>
+      <w:numFmt w:val="decimal"/>
+      <w:lvlText w:val="%1.%2.%3.%4.%5.%6.%7.%8.%9"/>
+      <w:lvlJc w:val="left"/>
+      <w:pPr>
+        <w:ind w:left="1800" w:hanging="1800"/>
+      </w:pPr>
+      <w:rPr>
+        <w:rFonts w:hint="default"/>
+      </w:rPr>
+    </w:lvl>
+  </w:abstractNum>
+  <w:abstractNum w:abstractNumId="6">
+    <w:nsid w:val="5D431D6B"/>
+    <w:multiLevelType w:val="multilevel"/>
+    <w:tmpl w:val="A7B2E272"/>
+    <w:lvl w:ilvl="0">
+      <w:start w:val="1"/>
+      <w:numFmt w:val="decimal"/>
+      <w:lvlText w:val="%1"/>
+      <w:lvlJc w:val="left"/>
+      <w:pPr>
+        <w:ind w:left="360" w:hanging="360"/>
+      </w:pPr>
+      <w:rPr>
+        <w:rFonts w:hint="default"/>
+      </w:rPr>
+    </w:lvl>
+    <w:lvl w:ilvl="1">
+      <w:start w:val="1"/>
+      <w:numFmt w:val="decimal"/>
+      <w:lvlText w:val="%1.%2"/>
+      <w:lvlJc w:val="left"/>
+      <w:pPr>
+        <w:ind w:left="360" w:hanging="360"/>
+      </w:pPr>
+      <w:rPr>
+        <w:rFonts w:hint="default"/>
+      </w:rPr>
+    </w:lvl>
+    <w:lvl w:ilvl="2">
+      <w:start w:val="1"/>
+      <w:numFmt w:val="decimal"/>
+      <w:lvlText w:val="%1.%2.%3"/>
+      <w:lvlJc w:val="left"/>
+      <w:pPr>
+        <w:ind w:left="720" w:hanging="720"/>
+      </w:pPr>
+      <w:rPr>
+        <w:rFonts w:hint="default"/>
+      </w:rPr>
+    </w:lvl>
+    <w:lvl w:ilvl="3">
+      <w:start w:val="1"/>
+      <w:numFmt w:val="decimal"/>
+      <w:lvlText w:val="%1.%2.%3.%4"/>
+      <w:lvlJc w:val="left"/>
+      <w:pPr>
+        <w:ind w:left="720" w:hanging="720"/>
+      </w:pPr>
+      <w:rPr>
+        <w:rFonts w:hint="default"/>
+      </w:rPr>
+    </w:lvl>
+    <w:lvl w:ilvl="4">
+      <w:start w:val="1"/>
+      <w:numFmt w:val="decimal"/>
+      <w:lvlText w:val="%1.%2.%3.%4.%5"/>
+      <w:lvlJc w:val="left"/>
+      <w:pPr>
+        <w:ind w:left="1080" w:hanging="1080"/>
+      </w:pPr>
+      <w:rPr>
+        <w:rFonts w:hint="default"/>
+      </w:rPr>
+    </w:lvl>
+    <w:lvl w:ilvl="5">
+      <w:start w:val="1"/>
+      <w:numFmt w:val="decimal"/>
+      <w:lvlText w:val="%1.%2.%3.%4.%5.%6"/>
+      <w:lvlJc w:val="left"/>
+      <w:pPr>
+        <w:ind w:left="1080" w:hanging="1080"/>
+      </w:pPr>
+      <w:rPr>
+        <w:rFonts w:hint="default"/>
+      </w:rPr>
+    </w:lvl>
+    <w:lvl w:ilvl="6">
+      <w:start w:val="1"/>
+      <w:numFmt w:val="decimal"/>
+      <w:lvlText w:val="%1.%2.%3.%4.%5.%6.%7"/>
+      <w:lvlJc w:val="left"/>
+      <w:pPr>
+        <w:ind w:left="1440" w:hanging="1440"/>
+      </w:pPr>
+      <w:rPr>
+        <w:rFonts w:hint="default"/>
+      </w:rPr>
+    </w:lvl>
+    <w:lvl w:ilvl="7">
+      <w:start w:val="1"/>
+      <w:numFmt w:val="decimal"/>
+      <w:lvlText w:val="%1.%2.%3.%4.%5.%6.%7.%8"/>
+      <w:lvlJc w:val="left"/>
+      <w:pPr>
+        <w:ind w:left="1440" w:hanging="1440"/>
+      </w:pPr>
+      <w:rPr>
+        <w:rFonts w:hint="default"/>
+      </w:rPr>
+    </w:lvl>
+    <w:lvl w:ilvl="8">
+      <w:start w:val="1"/>
+      <w:numFmt w:val="decimal"/>
+      <w:lvlText w:val="%1.%2.%3.%4.%5.%6.%7.%8.%9"/>
+      <w:lvlJc w:val="left"/>
+      <w:pPr>
+        <w:ind w:left="1800" w:hanging="1800"/>
+      </w:pPr>
+      <w:rPr>
+        <w:rFonts w:hint="default"/>
+      </w:rPr>
+    </w:lvl>
+  </w:abstractNum>
+  <w:abstractNum w:abstractNumId="7">
+    <w:nsid w:val="60E85F7F"/>
+    <w:multiLevelType w:val="multilevel"/>
+    <w:tmpl w:val="0409001F"/>
+    <w:lvl w:ilvl="0">
+      <w:start w:val="1"/>
+      <w:numFmt w:val="decimal"/>
+      <w:lvlText w:val="%1."/>
+      <w:lvlJc w:val="left"/>
+      <w:pPr>
+        <w:ind w:left="360" w:hanging="360"/>
+      </w:pPr>
+    </w:lvl>
+    <w:lvl w:ilvl="1">
+      <w:start w:val="1"/>
+      <w:numFmt w:val="decimal"/>
+      <w:lvlText w:val="%1.%2."/>
+      <w:lvlJc w:val="left"/>
+      <w:pPr>
+        <w:ind w:left="792" w:hanging="432"/>
+      </w:pPr>
+    </w:lvl>
+    <w:lvl w:ilvl="2">
+      <w:start w:val="1"/>
+      <w:numFmt w:val="decimal"/>
+      <w:lvlText w:val="%1.%2.%3."/>
+      <w:lvlJc w:val="left"/>
+      <w:pPr>
+        <w:ind w:left="1224" w:hanging="504"/>
+      </w:pPr>
+    </w:lvl>
+    <w:lvl w:ilvl="3">
+      <w:start w:val="1"/>
+      <w:numFmt w:val="decimal"/>
+      <w:lvlText w:val="%1.%2.%3.%4."/>
+      <w:lvlJc w:val="left"/>
+      <w:pPr>
+        <w:ind w:left="1728" w:hanging="648"/>
+      </w:pPr>
+    </w:lvl>
+    <w:lvl w:ilvl="4">
+      <w:start w:val="1"/>
+      <w:numFmt w:val="decimal"/>
+      <w:lvlText w:val="%1.%2.%3.%4.%5."/>
+      <w:lvlJc w:val="left"/>
+      <w:pPr>
+        <w:ind w:left="2232" w:hanging="792"/>
+      </w:pPr>
+    </w:lvl>
+    <w:lvl w:ilvl="5">
+      <w:start w:val="1"/>
+      <w:numFmt w:val="decimal"/>
+      <w:lvlText w:val="%1.%2.%3.%4.%5.%6."/>
+      <w:lvlJc w:val="left"/>
+      <w:pPr>
+        <w:ind w:left="2736" w:hanging="936"/>
+      </w:pPr>
+    </w:lvl>
+    <w:lvl w:ilvl="6">
+      <w:start w:val="1"/>
+      <w:numFmt w:val="decimal"/>
+      <w:lvlText w:val="%1.%2.%3.%4.%5.%6.%7."/>
+      <w:lvlJc w:val="left"/>
+      <w:pPr>
+        <w:ind w:left="3240" w:hanging="1080"/>
+      </w:pPr>
+    </w:lvl>
+    <w:lvl w:ilvl="7">
+      <w:start w:val="1"/>
+      <w:numFmt w:val="decimal"/>
+      <w:lvlText w:val="%1.%2.%3.%4.%5.%6.%7.%8."/>
+      <w:lvlJc w:val="left"/>
+      <w:pPr>
+        <w:ind w:left="3744" w:hanging="1224"/>
+      </w:pPr>
+    </w:lvl>
+    <w:lvl w:ilvl="8">
+      <w:start w:val="1"/>
+      <w:numFmt w:val="decimal"/>
+      <w:lvlText w:val="%1.%2.%3.%4.%5.%6.%7.%8.%9."/>
+      <w:lvlJc w:val="left"/>
+      <w:pPr>
+        <w:ind w:left="4320" w:hanging="1440"/>
+      </w:pPr>
+    </w:lvl>
+  </w:abstractNum>
+  <w:abstractNum w:abstractNumId="8">
     <w:nsid w:val="6BC40351"/>
     <w:multiLevelType w:val="multilevel"/>
     <w:tmpl w:val="AF0E4BE6"/>
@@ -2530,7 +3682,7 @@
       </w:pPr>
     </w:lvl>
   </w:abstractNum>
-  <w:abstractNum w:abstractNumId="3">
+  <w:abstractNum w:abstractNumId="9">
     <w:nsid w:val="798528A7"/>
     <w:multiLevelType w:val="multilevel"/>
     <w:tmpl w:val="A71A1988"/>
@@ -2643,7 +3795,7 @@
       </w:rPr>
     </w:lvl>
   </w:abstractNum>
-  <w:abstractNum w:abstractNumId="4">
+  <w:abstractNum w:abstractNumId="10">
     <w:nsid w:val="7A0854D6"/>
     <w:multiLevelType w:val="hybridMultilevel"/>
     <w:tmpl w:val="06288C02"/>
@@ -2785,7 +3937,7 @@
     </w:lvlOverride>
   </w:num>
   <w:num w:numId="2">
-    <w:abstractNumId w:val="4"/>
+    <w:abstractNumId w:val="10"/>
     <w:lvlOverride w:ilvl="0">
       <w:startOverride w:val="1"/>
     </w:lvlOverride>
@@ -2815,7 +3967,7 @@
     </w:lvlOverride>
   </w:num>
   <w:num w:numId="3">
-    <w:abstractNumId w:val="2"/>
+    <w:abstractNumId w:val="8"/>
     <w:lvlOverride w:ilvl="0">
       <w:startOverride w:val="3"/>
     </w:lvlOverride>
@@ -2848,7 +4000,25 @@
     <w:abstractNumId w:val="1"/>
   </w:num>
   <w:num w:numId="5">
+    <w:abstractNumId w:val="9"/>
+  </w:num>
+  <w:num w:numId="6">
+    <w:abstractNumId w:val="6"/>
+  </w:num>
+  <w:num w:numId="7">
+    <w:abstractNumId w:val="7"/>
+  </w:num>
+  <w:num w:numId="8">
+    <w:abstractNumId w:val="5"/>
+  </w:num>
+  <w:num w:numId="9">
+    <w:abstractNumId w:val="2"/>
+  </w:num>
+  <w:num w:numId="10">
     <w:abstractNumId w:val="3"/>
+  </w:num>
+  <w:num w:numId="11">
+    <w:abstractNumId w:val="4"/>
   </w:num>
 </w:numbering>
 </file>
@@ -3258,28 +4428,244 @@
   </w:style>
   <w:style w:type="paragraph" w:styleId="Heading1">
     <w:name w:val="heading 1"/>
-    <w:basedOn w:val="Normal"/>
     <w:next w:val="Normal"/>
     <w:link w:val="Heading1Char"/>
     <w:uiPriority w:val="9"/>
     <w:qFormat/>
-    <w:rsid w:val="000A299E"/>
+    <w:rsid w:val="00CC089A"/>
     <w:pPr>
       <w:keepNext/>
       <w:keepLines/>
-      <w:spacing w:before="240"/>
+      <w:numPr>
+        <w:numId w:val="10"/>
+      </w:numPr>
+      <w:spacing w:before="240" w:line="360" w:lineRule="auto"/>
+      <w:jc w:val="center"/>
       <w:outlineLvl w:val="0"/>
+    </w:pPr>
+    <w:rPr>
+      <w:rFonts w:asciiTheme="majorBidi" w:eastAsiaTheme="majorEastAsia" w:hAnsiTheme="majorBidi" w:cstheme="majorBidi"/>
+      <w:b/>
+      <w:color w:val="000000" w:themeColor="text1"/>
+      <w:sz w:val="28"/>
+      <w:szCs w:val="32"/>
+    </w:rPr>
+  </w:style>
+  <w:style w:type="paragraph" w:styleId="Heading2">
+    <w:name w:val="heading 2"/>
+    <w:basedOn w:val="Normal"/>
+    <w:next w:val="Normal"/>
+    <w:link w:val="Heading2Char"/>
+    <w:uiPriority w:val="9"/>
+    <w:unhideWhenUsed/>
+    <w:qFormat/>
+    <w:rsid w:val="00EA51F1"/>
+    <w:pPr>
+      <w:keepNext/>
+      <w:keepLines/>
+      <w:numPr>
+        <w:ilvl w:val="1"/>
+        <w:numId w:val="10"/>
+      </w:numPr>
+      <w:spacing w:before="40"/>
+      <w:outlineLvl w:val="1"/>
+    </w:pPr>
+    <w:rPr>
+      <w:rFonts w:asciiTheme="majorBidi" w:eastAsiaTheme="majorEastAsia" w:hAnsiTheme="majorBidi" w:cstheme="majorBidi"/>
+      <w:b/>
+      <w:color w:val="000000" w:themeColor="text1"/>
+      <w:szCs w:val="26"/>
+    </w:rPr>
+  </w:style>
+  <w:style w:type="paragraph" w:styleId="Heading3">
+    <w:name w:val="heading 3"/>
+    <w:basedOn w:val="Normal"/>
+    <w:next w:val="Normal"/>
+    <w:link w:val="Heading3Char"/>
+    <w:uiPriority w:val="9"/>
+    <w:semiHidden/>
+    <w:unhideWhenUsed/>
+    <w:qFormat/>
+    <w:rsid w:val="00CC089A"/>
+    <w:pPr>
+      <w:keepNext/>
+      <w:keepLines/>
+      <w:numPr>
+        <w:ilvl w:val="2"/>
+        <w:numId w:val="10"/>
+      </w:numPr>
+      <w:spacing w:before="40"/>
+      <w:outlineLvl w:val="2"/>
+    </w:pPr>
+    <w:rPr>
+      <w:rFonts w:asciiTheme="majorHAnsi" w:eastAsiaTheme="majorEastAsia" w:hAnsiTheme="majorHAnsi" w:cstheme="majorBidi"/>
+      <w:color w:val="1F4D78" w:themeColor="accent1" w:themeShade="7F"/>
+    </w:rPr>
+  </w:style>
+  <w:style w:type="paragraph" w:styleId="Heading4">
+    <w:name w:val="heading 4"/>
+    <w:basedOn w:val="Normal"/>
+    <w:next w:val="Normal"/>
+    <w:link w:val="Heading4Char"/>
+    <w:uiPriority w:val="9"/>
+    <w:semiHidden/>
+    <w:unhideWhenUsed/>
+    <w:qFormat/>
+    <w:rsid w:val="00CC089A"/>
+    <w:pPr>
+      <w:keepNext/>
+      <w:keepLines/>
+      <w:numPr>
+        <w:ilvl w:val="3"/>
+        <w:numId w:val="10"/>
+      </w:numPr>
+      <w:spacing w:before="40"/>
+      <w:outlineLvl w:val="3"/>
+    </w:pPr>
+    <w:rPr>
+      <w:rFonts w:asciiTheme="majorHAnsi" w:eastAsiaTheme="majorEastAsia" w:hAnsiTheme="majorHAnsi" w:cstheme="majorBidi"/>
+      <w:i/>
+      <w:iCs/>
+      <w:color w:val="2E74B5" w:themeColor="accent1" w:themeShade="BF"/>
+    </w:rPr>
+  </w:style>
+  <w:style w:type="paragraph" w:styleId="Heading5">
+    <w:name w:val="heading 5"/>
+    <w:basedOn w:val="Normal"/>
+    <w:next w:val="Normal"/>
+    <w:link w:val="Heading5Char"/>
+    <w:uiPriority w:val="9"/>
+    <w:semiHidden/>
+    <w:unhideWhenUsed/>
+    <w:qFormat/>
+    <w:rsid w:val="00CC089A"/>
+    <w:pPr>
+      <w:keepNext/>
+      <w:keepLines/>
+      <w:numPr>
+        <w:ilvl w:val="4"/>
+        <w:numId w:val="10"/>
+      </w:numPr>
+      <w:spacing w:before="40"/>
+      <w:outlineLvl w:val="4"/>
     </w:pPr>
     <w:rPr>
       <w:rFonts w:asciiTheme="majorHAnsi" w:eastAsiaTheme="majorEastAsia" w:hAnsiTheme="majorHAnsi" w:cstheme="majorBidi"/>
       <w:color w:val="2E74B5" w:themeColor="accent1" w:themeShade="BF"/>
-      <w:sz w:val="32"/>
-      <w:szCs w:val="32"/>
+    </w:rPr>
+  </w:style>
+  <w:style w:type="paragraph" w:styleId="Heading6">
+    <w:name w:val="heading 6"/>
+    <w:basedOn w:val="Normal"/>
+    <w:next w:val="Normal"/>
+    <w:link w:val="Heading6Char"/>
+    <w:uiPriority w:val="9"/>
+    <w:semiHidden/>
+    <w:unhideWhenUsed/>
+    <w:qFormat/>
+    <w:rsid w:val="00CC089A"/>
+    <w:pPr>
+      <w:keepNext/>
+      <w:keepLines/>
+      <w:numPr>
+        <w:ilvl w:val="5"/>
+        <w:numId w:val="10"/>
+      </w:numPr>
+      <w:spacing w:before="40"/>
+      <w:outlineLvl w:val="5"/>
+    </w:pPr>
+    <w:rPr>
+      <w:rFonts w:asciiTheme="majorHAnsi" w:eastAsiaTheme="majorEastAsia" w:hAnsiTheme="majorHAnsi" w:cstheme="majorBidi"/>
+      <w:color w:val="1F4D78" w:themeColor="accent1" w:themeShade="7F"/>
+    </w:rPr>
+  </w:style>
+  <w:style w:type="paragraph" w:styleId="Heading7">
+    <w:name w:val="heading 7"/>
+    <w:basedOn w:val="Normal"/>
+    <w:next w:val="Normal"/>
+    <w:link w:val="Heading7Char"/>
+    <w:uiPriority w:val="9"/>
+    <w:semiHidden/>
+    <w:unhideWhenUsed/>
+    <w:qFormat/>
+    <w:rsid w:val="00CC089A"/>
+    <w:pPr>
+      <w:keepNext/>
+      <w:keepLines/>
+      <w:numPr>
+        <w:ilvl w:val="6"/>
+        <w:numId w:val="10"/>
+      </w:numPr>
+      <w:spacing w:before="40"/>
+      <w:outlineLvl w:val="6"/>
+    </w:pPr>
+    <w:rPr>
+      <w:rFonts w:asciiTheme="majorHAnsi" w:eastAsiaTheme="majorEastAsia" w:hAnsiTheme="majorHAnsi" w:cstheme="majorBidi"/>
+      <w:i/>
+      <w:iCs/>
+      <w:color w:val="1F4D78" w:themeColor="accent1" w:themeShade="7F"/>
+    </w:rPr>
+  </w:style>
+  <w:style w:type="paragraph" w:styleId="Heading8">
+    <w:name w:val="heading 8"/>
+    <w:basedOn w:val="Normal"/>
+    <w:next w:val="Normal"/>
+    <w:link w:val="Heading8Char"/>
+    <w:uiPriority w:val="9"/>
+    <w:semiHidden/>
+    <w:unhideWhenUsed/>
+    <w:qFormat/>
+    <w:rsid w:val="00CC089A"/>
+    <w:pPr>
+      <w:keepNext/>
+      <w:keepLines/>
+      <w:numPr>
+        <w:ilvl w:val="7"/>
+        <w:numId w:val="10"/>
+      </w:numPr>
+      <w:spacing w:before="40"/>
+      <w:outlineLvl w:val="7"/>
+    </w:pPr>
+    <w:rPr>
+      <w:rFonts w:asciiTheme="majorHAnsi" w:eastAsiaTheme="majorEastAsia" w:hAnsiTheme="majorHAnsi" w:cstheme="majorBidi"/>
+      <w:color w:val="272727" w:themeColor="text1" w:themeTint="D8"/>
+      <w:sz w:val="21"/>
+      <w:szCs w:val="21"/>
+    </w:rPr>
+  </w:style>
+  <w:style w:type="paragraph" w:styleId="Heading9">
+    <w:name w:val="heading 9"/>
+    <w:basedOn w:val="Normal"/>
+    <w:next w:val="Normal"/>
+    <w:link w:val="Heading9Char"/>
+    <w:uiPriority w:val="9"/>
+    <w:semiHidden/>
+    <w:unhideWhenUsed/>
+    <w:qFormat/>
+    <w:rsid w:val="00CC089A"/>
+    <w:pPr>
+      <w:keepNext/>
+      <w:keepLines/>
+      <w:numPr>
+        <w:ilvl w:val="8"/>
+        <w:numId w:val="10"/>
+      </w:numPr>
+      <w:spacing w:before="40"/>
+      <w:outlineLvl w:val="8"/>
+    </w:pPr>
+    <w:rPr>
+      <w:rFonts w:asciiTheme="majorHAnsi" w:eastAsiaTheme="majorEastAsia" w:hAnsiTheme="majorHAnsi" w:cstheme="majorBidi"/>
+      <w:i/>
+      <w:iCs/>
+      <w:color w:val="272727" w:themeColor="text1" w:themeTint="D8"/>
+      <w:sz w:val="21"/>
+      <w:szCs w:val="21"/>
     </w:rPr>
   </w:style>
   <w:style w:type="character" w:default="1" w:styleId="DefaultParagraphFont">
     <w:name w:val="Default Paragraph Font"/>
     <w:uiPriority w:val="1"/>
+    <w:semiHidden/>
     <w:unhideWhenUsed/>
   </w:style>
   <w:style w:type="table" w:default="1" w:styleId="TableNormal">
@@ -3404,11 +4790,12 @@
     <w:basedOn w:val="DefaultParagraphFont"/>
     <w:link w:val="Heading1"/>
     <w:uiPriority w:val="9"/>
-    <w:rsid w:val="000A299E"/>
+    <w:rsid w:val="00CC089A"/>
     <w:rPr>
-      <w:rFonts w:asciiTheme="majorHAnsi" w:eastAsiaTheme="majorEastAsia" w:hAnsiTheme="majorHAnsi" w:cstheme="majorBidi"/>
-      <w:color w:val="2E74B5" w:themeColor="accent1" w:themeShade="BF"/>
-      <w:sz w:val="32"/>
+      <w:rFonts w:asciiTheme="majorBidi" w:eastAsiaTheme="majorEastAsia" w:hAnsiTheme="majorBidi" w:cstheme="majorBidi"/>
+      <w:b/>
+      <w:color w:val="000000" w:themeColor="text1"/>
+      <w:sz w:val="28"/>
       <w:szCs w:val="32"/>
     </w:rPr>
   </w:style>
@@ -3448,6 +4835,9 @@
     <w:qFormat/>
     <w:rsid w:val="000A299E"/>
     <w:pPr>
+      <w:numPr>
+        <w:numId w:val="0"/>
+      </w:numPr>
       <w:spacing w:line="259" w:lineRule="auto"/>
       <w:outlineLvl w:val="9"/>
     </w:pPr>
@@ -3461,8 +4851,15 @@
     <w:unhideWhenUsed/>
     <w:rsid w:val="000A299E"/>
     <w:pPr>
-      <w:spacing w:after="100"/>
+      <w:spacing w:before="120" w:after="120"/>
     </w:pPr>
+    <w:rPr>
+      <w:rFonts w:asciiTheme="minorHAnsi" w:hAnsiTheme="minorHAnsi" w:cstheme="minorHAnsi"/>
+      <w:b/>
+      <w:bCs/>
+      <w:caps/>
+      <w:sz w:val="20"/>
+    </w:rPr>
   </w:style>
   <w:style w:type="paragraph" w:styleId="TOC2">
     <w:name w:val="toc 2"/>
@@ -3473,9 +4870,13 @@
     <w:unhideWhenUsed/>
     <w:rsid w:val="000A299E"/>
     <w:pPr>
-      <w:spacing w:after="100"/>
       <w:ind w:left="240"/>
     </w:pPr>
+    <w:rPr>
+      <w:rFonts w:asciiTheme="minorHAnsi" w:hAnsiTheme="minorHAnsi" w:cstheme="minorHAnsi"/>
+      <w:smallCaps/>
+      <w:sz w:val="20"/>
+    </w:rPr>
   </w:style>
   <w:style w:type="character" w:styleId="Hyperlink">
     <w:name w:val="Hyperlink"/>
@@ -3486,6 +4887,317 @@
     <w:rPr>
       <w:color w:val="0563C1" w:themeColor="hyperlink"/>
       <w:u w:val="single"/>
+    </w:rPr>
+  </w:style>
+  <w:style w:type="paragraph" w:styleId="TOC3">
+    <w:name w:val="toc 3"/>
+    <w:basedOn w:val="Normal"/>
+    <w:next w:val="Normal"/>
+    <w:autoRedefine/>
+    <w:uiPriority w:val="39"/>
+    <w:unhideWhenUsed/>
+    <w:rsid w:val="00182015"/>
+    <w:pPr>
+      <w:ind w:left="480"/>
+    </w:pPr>
+    <w:rPr>
+      <w:rFonts w:asciiTheme="minorHAnsi" w:hAnsiTheme="minorHAnsi" w:cstheme="minorHAnsi"/>
+      <w:i/>
+      <w:iCs/>
+      <w:sz w:val="20"/>
+    </w:rPr>
+  </w:style>
+  <w:style w:type="paragraph" w:styleId="TOC4">
+    <w:name w:val="toc 4"/>
+    <w:basedOn w:val="Normal"/>
+    <w:next w:val="Normal"/>
+    <w:autoRedefine/>
+    <w:uiPriority w:val="39"/>
+    <w:unhideWhenUsed/>
+    <w:rsid w:val="00182015"/>
+    <w:pPr>
+      <w:ind w:left="720"/>
+    </w:pPr>
+    <w:rPr>
+      <w:rFonts w:asciiTheme="minorHAnsi" w:hAnsiTheme="minorHAnsi" w:cstheme="minorHAnsi"/>
+      <w:sz w:val="18"/>
+      <w:szCs w:val="21"/>
+    </w:rPr>
+  </w:style>
+  <w:style w:type="paragraph" w:styleId="TOC5">
+    <w:name w:val="toc 5"/>
+    <w:basedOn w:val="Normal"/>
+    <w:next w:val="Normal"/>
+    <w:autoRedefine/>
+    <w:uiPriority w:val="39"/>
+    <w:unhideWhenUsed/>
+    <w:rsid w:val="00182015"/>
+    <w:pPr>
+      <w:ind w:left="960"/>
+    </w:pPr>
+    <w:rPr>
+      <w:rFonts w:asciiTheme="minorHAnsi" w:hAnsiTheme="minorHAnsi" w:cstheme="minorHAnsi"/>
+      <w:sz w:val="18"/>
+      <w:szCs w:val="21"/>
+    </w:rPr>
+  </w:style>
+  <w:style w:type="paragraph" w:styleId="TOC6">
+    <w:name w:val="toc 6"/>
+    <w:basedOn w:val="Normal"/>
+    <w:next w:val="Normal"/>
+    <w:autoRedefine/>
+    <w:uiPriority w:val="39"/>
+    <w:unhideWhenUsed/>
+    <w:rsid w:val="00182015"/>
+    <w:pPr>
+      <w:ind w:left="1200"/>
+    </w:pPr>
+    <w:rPr>
+      <w:rFonts w:asciiTheme="minorHAnsi" w:hAnsiTheme="minorHAnsi" w:cstheme="minorHAnsi"/>
+      <w:sz w:val="18"/>
+      <w:szCs w:val="21"/>
+    </w:rPr>
+  </w:style>
+  <w:style w:type="paragraph" w:styleId="TOC7">
+    <w:name w:val="toc 7"/>
+    <w:basedOn w:val="Normal"/>
+    <w:next w:val="Normal"/>
+    <w:autoRedefine/>
+    <w:uiPriority w:val="39"/>
+    <w:unhideWhenUsed/>
+    <w:rsid w:val="00182015"/>
+    <w:pPr>
+      <w:ind w:left="1440"/>
+    </w:pPr>
+    <w:rPr>
+      <w:rFonts w:asciiTheme="minorHAnsi" w:hAnsiTheme="minorHAnsi" w:cstheme="minorHAnsi"/>
+      <w:sz w:val="18"/>
+      <w:szCs w:val="21"/>
+    </w:rPr>
+  </w:style>
+  <w:style w:type="paragraph" w:styleId="TOC8">
+    <w:name w:val="toc 8"/>
+    <w:basedOn w:val="Normal"/>
+    <w:next w:val="Normal"/>
+    <w:autoRedefine/>
+    <w:uiPriority w:val="39"/>
+    <w:unhideWhenUsed/>
+    <w:rsid w:val="00182015"/>
+    <w:pPr>
+      <w:ind w:left="1680"/>
+    </w:pPr>
+    <w:rPr>
+      <w:rFonts w:asciiTheme="minorHAnsi" w:hAnsiTheme="minorHAnsi" w:cstheme="minorHAnsi"/>
+      <w:sz w:val="18"/>
+      <w:szCs w:val="21"/>
+    </w:rPr>
+  </w:style>
+  <w:style w:type="paragraph" w:styleId="TOC9">
+    <w:name w:val="toc 9"/>
+    <w:basedOn w:val="Normal"/>
+    <w:next w:val="Normal"/>
+    <w:autoRedefine/>
+    <w:uiPriority w:val="39"/>
+    <w:unhideWhenUsed/>
+    <w:rsid w:val="00182015"/>
+    <w:pPr>
+      <w:ind w:left="1920"/>
+    </w:pPr>
+    <w:rPr>
+      <w:rFonts w:asciiTheme="minorHAnsi" w:hAnsiTheme="minorHAnsi" w:cstheme="minorHAnsi"/>
+      <w:sz w:val="18"/>
+      <w:szCs w:val="21"/>
+    </w:rPr>
+  </w:style>
+  <w:style w:type="paragraph" w:styleId="ListParagraph">
+    <w:name w:val="List Paragraph"/>
+    <w:basedOn w:val="Normal"/>
+    <w:uiPriority w:val="34"/>
+    <w:qFormat/>
+    <w:rsid w:val="00182015"/>
+    <w:pPr>
+      <w:ind w:left="720"/>
+      <w:contextualSpacing/>
+    </w:pPr>
+  </w:style>
+  <w:style w:type="paragraph" w:styleId="Header">
+    <w:name w:val="header"/>
+    <w:basedOn w:val="Normal"/>
+    <w:link w:val="HeaderChar"/>
+    <w:uiPriority w:val="99"/>
+    <w:unhideWhenUsed/>
+    <w:rsid w:val="00F56BBB"/>
+    <w:pPr>
+      <w:tabs>
+        <w:tab w:val="center" w:pos="4680"/>
+        <w:tab w:val="right" w:pos="9360"/>
+      </w:tabs>
+    </w:pPr>
+  </w:style>
+  <w:style w:type="character" w:customStyle="1" w:styleId="HeaderChar">
+    <w:name w:val="Header Char"/>
+    <w:basedOn w:val="DefaultParagraphFont"/>
+    <w:link w:val="Header"/>
+    <w:uiPriority w:val="99"/>
+    <w:rsid w:val="00F56BBB"/>
+    <w:rPr>
+      <w:rFonts w:ascii="Times New Roman" w:eastAsia="Times New Roman" w:hAnsi="Times New Roman" w:cs="Times New Roman"/>
+      <w:sz w:val="24"/>
+      <w:szCs w:val="24"/>
+    </w:rPr>
+  </w:style>
+  <w:style w:type="paragraph" w:styleId="Footer">
+    <w:name w:val="footer"/>
+    <w:basedOn w:val="Normal"/>
+    <w:link w:val="FooterChar"/>
+    <w:uiPriority w:val="99"/>
+    <w:unhideWhenUsed/>
+    <w:rsid w:val="00F56BBB"/>
+    <w:pPr>
+      <w:tabs>
+        <w:tab w:val="center" w:pos="4680"/>
+        <w:tab w:val="right" w:pos="9360"/>
+      </w:tabs>
+    </w:pPr>
+  </w:style>
+  <w:style w:type="character" w:customStyle="1" w:styleId="FooterChar">
+    <w:name w:val="Footer Char"/>
+    <w:basedOn w:val="DefaultParagraphFont"/>
+    <w:link w:val="Footer"/>
+    <w:uiPriority w:val="99"/>
+    <w:rsid w:val="00F56BBB"/>
+    <w:rPr>
+      <w:rFonts w:ascii="Times New Roman" w:eastAsia="Times New Roman" w:hAnsi="Times New Roman" w:cs="Times New Roman"/>
+      <w:sz w:val="24"/>
+      <w:szCs w:val="24"/>
+    </w:rPr>
+  </w:style>
+  <w:style w:type="character" w:customStyle="1" w:styleId="Heading2Char">
+    <w:name w:val="Heading 2 Char"/>
+    <w:basedOn w:val="DefaultParagraphFont"/>
+    <w:link w:val="Heading2"/>
+    <w:uiPriority w:val="9"/>
+    <w:rsid w:val="00EA51F1"/>
+    <w:rPr>
+      <w:rFonts w:asciiTheme="majorBidi" w:eastAsiaTheme="majorEastAsia" w:hAnsiTheme="majorBidi" w:cstheme="majorBidi"/>
+      <w:b/>
+      <w:color w:val="000000" w:themeColor="text1"/>
+      <w:sz w:val="24"/>
+      <w:szCs w:val="26"/>
+    </w:rPr>
+  </w:style>
+  <w:style w:type="numbering" w:customStyle="1" w:styleId="Style1">
+    <w:name w:val="Style1"/>
+    <w:uiPriority w:val="99"/>
+    <w:rsid w:val="00CC089A"/>
+    <w:pPr>
+      <w:numPr>
+        <w:numId w:val="11"/>
+      </w:numPr>
+    </w:pPr>
+  </w:style>
+  <w:style w:type="character" w:customStyle="1" w:styleId="Heading3Char">
+    <w:name w:val="Heading 3 Char"/>
+    <w:basedOn w:val="DefaultParagraphFont"/>
+    <w:link w:val="Heading3"/>
+    <w:uiPriority w:val="9"/>
+    <w:semiHidden/>
+    <w:rsid w:val="00CC089A"/>
+    <w:rPr>
+      <w:rFonts w:asciiTheme="majorHAnsi" w:eastAsiaTheme="majorEastAsia" w:hAnsiTheme="majorHAnsi" w:cstheme="majorBidi"/>
+      <w:color w:val="1F4D78" w:themeColor="accent1" w:themeShade="7F"/>
+      <w:sz w:val="24"/>
+      <w:szCs w:val="24"/>
+    </w:rPr>
+  </w:style>
+  <w:style w:type="character" w:customStyle="1" w:styleId="Heading4Char">
+    <w:name w:val="Heading 4 Char"/>
+    <w:basedOn w:val="DefaultParagraphFont"/>
+    <w:link w:val="Heading4"/>
+    <w:uiPriority w:val="9"/>
+    <w:semiHidden/>
+    <w:rsid w:val="00CC089A"/>
+    <w:rPr>
+      <w:rFonts w:asciiTheme="majorHAnsi" w:eastAsiaTheme="majorEastAsia" w:hAnsiTheme="majorHAnsi" w:cstheme="majorBidi"/>
+      <w:i/>
+      <w:iCs/>
+      <w:color w:val="2E74B5" w:themeColor="accent1" w:themeShade="BF"/>
+      <w:sz w:val="24"/>
+      <w:szCs w:val="24"/>
+    </w:rPr>
+  </w:style>
+  <w:style w:type="character" w:customStyle="1" w:styleId="Heading5Char">
+    <w:name w:val="Heading 5 Char"/>
+    <w:basedOn w:val="DefaultParagraphFont"/>
+    <w:link w:val="Heading5"/>
+    <w:uiPriority w:val="9"/>
+    <w:semiHidden/>
+    <w:rsid w:val="00CC089A"/>
+    <w:rPr>
+      <w:rFonts w:asciiTheme="majorHAnsi" w:eastAsiaTheme="majorEastAsia" w:hAnsiTheme="majorHAnsi" w:cstheme="majorBidi"/>
+      <w:color w:val="2E74B5" w:themeColor="accent1" w:themeShade="BF"/>
+      <w:sz w:val="24"/>
+      <w:szCs w:val="24"/>
+    </w:rPr>
+  </w:style>
+  <w:style w:type="character" w:customStyle="1" w:styleId="Heading6Char">
+    <w:name w:val="Heading 6 Char"/>
+    <w:basedOn w:val="DefaultParagraphFont"/>
+    <w:link w:val="Heading6"/>
+    <w:uiPriority w:val="9"/>
+    <w:semiHidden/>
+    <w:rsid w:val="00CC089A"/>
+    <w:rPr>
+      <w:rFonts w:asciiTheme="majorHAnsi" w:eastAsiaTheme="majorEastAsia" w:hAnsiTheme="majorHAnsi" w:cstheme="majorBidi"/>
+      <w:color w:val="1F4D78" w:themeColor="accent1" w:themeShade="7F"/>
+      <w:sz w:val="24"/>
+      <w:szCs w:val="24"/>
+    </w:rPr>
+  </w:style>
+  <w:style w:type="character" w:customStyle="1" w:styleId="Heading7Char">
+    <w:name w:val="Heading 7 Char"/>
+    <w:basedOn w:val="DefaultParagraphFont"/>
+    <w:link w:val="Heading7"/>
+    <w:uiPriority w:val="9"/>
+    <w:semiHidden/>
+    <w:rsid w:val="00CC089A"/>
+    <w:rPr>
+      <w:rFonts w:asciiTheme="majorHAnsi" w:eastAsiaTheme="majorEastAsia" w:hAnsiTheme="majorHAnsi" w:cstheme="majorBidi"/>
+      <w:i/>
+      <w:iCs/>
+      <w:color w:val="1F4D78" w:themeColor="accent1" w:themeShade="7F"/>
+      <w:sz w:val="24"/>
+      <w:szCs w:val="24"/>
+    </w:rPr>
+  </w:style>
+  <w:style w:type="character" w:customStyle="1" w:styleId="Heading8Char">
+    <w:name w:val="Heading 8 Char"/>
+    <w:basedOn w:val="DefaultParagraphFont"/>
+    <w:link w:val="Heading8"/>
+    <w:uiPriority w:val="9"/>
+    <w:semiHidden/>
+    <w:rsid w:val="00CC089A"/>
+    <w:rPr>
+      <w:rFonts w:asciiTheme="majorHAnsi" w:eastAsiaTheme="majorEastAsia" w:hAnsiTheme="majorHAnsi" w:cstheme="majorBidi"/>
+      <w:color w:val="272727" w:themeColor="text1" w:themeTint="D8"/>
+      <w:sz w:val="21"/>
+      <w:szCs w:val="21"/>
+    </w:rPr>
+  </w:style>
+  <w:style w:type="character" w:customStyle="1" w:styleId="Heading9Char">
+    <w:name w:val="Heading 9 Char"/>
+    <w:basedOn w:val="DefaultParagraphFont"/>
+    <w:link w:val="Heading9"/>
+    <w:uiPriority w:val="9"/>
+    <w:semiHidden/>
+    <w:rsid w:val="00CC089A"/>
+    <w:rPr>
+      <w:rFonts w:asciiTheme="majorHAnsi" w:eastAsiaTheme="majorEastAsia" w:hAnsiTheme="majorHAnsi" w:cstheme="majorBidi"/>
+      <w:i/>
+      <w:iCs/>
+      <w:color w:val="272727" w:themeColor="text1" w:themeTint="D8"/>
+      <w:sz w:val="21"/>
+      <w:szCs w:val="21"/>
     </w:rPr>
   </w:style>
 </w:styles>
@@ -3757,7 +5469,7 @@
 </file>
 
 <file path=customXml/itemProps1.xml><?xml version="1.0" encoding="utf-8"?>
-<ds:datastoreItem xmlns:ds="http://schemas.openxmlformats.org/officeDocument/2006/customXml" ds:itemID="{31FF3028-E4B3-4254-B39D-7665A806BB2C}">
+<ds:datastoreItem xmlns:ds="http://schemas.openxmlformats.org/officeDocument/2006/customXml" ds:itemID="{FCA14B28-5B07-4C77-9B24-C66B70B22EA7}">
   <ds:schemaRefs>
     <ds:schemaRef ds:uri="http://schemas.openxmlformats.org/officeDocument/2006/bibliography"/>
   </ds:schemaRefs>

</xml_diff>